<commit_message>
added a website to research
</commit_message>
<xml_diff>
--- a/1.docx
+++ b/1.docx
@@ -12,7 +12,7 @@
           <w:bCs/>
           <w:sz w:val="27"/>
           <w:szCs w:val="27"/>
-          <w:lang w:eastAsia="en-UG"/>
+          <w:lang w:val="en-US" w:eastAsia="en-UG"/>
         </w:rPr>
       </w:pPr>
       <w:r>
@@ -22,97 +22,42 @@
           <w:bCs/>
           <w:sz w:val="27"/>
           <w:szCs w:val="27"/>
-          <w:lang w:eastAsia="en-UG"/>
-        </w:rPr>
-        <w:t>1. Introduction to Version Control</w:t>
-      </w:r>
-    </w:p>
-    <w:p>
-      <w:pPr>
-        <w:numPr>
-          <w:ilvl w:val="0"/>
-          <w:numId w:val="1"/>
-        </w:numPr>
-        <w:spacing w:before="100" w:beforeAutospacing="1" w:after="100" w:afterAutospacing="1" w:line="240" w:lineRule="auto"/>
-        <w:rPr>
-          <w:rFonts w:ascii="Times New Roman" w:eastAsia="Times New Roman" w:hAnsi="Times New Roman" w:cs="Times New Roman"/>
-          <w:sz w:val="24"/>
-          <w:szCs w:val="24"/>
-          <w:lang w:eastAsia="en-UG"/>
-        </w:rPr>
-      </w:pPr>
-      <w:r>
-        <w:rPr>
-          <w:rFonts w:ascii="Times New Roman" w:eastAsia="Times New Roman" w:hAnsi="Times New Roman" w:cs="Times New Roman"/>
-          <w:sz w:val="24"/>
-          <w:szCs w:val="24"/>
-          <w:lang w:eastAsia="en-UG"/>
-        </w:rPr>
-        <w:t>Definition and Importance</w:t>
-      </w:r>
-    </w:p>
-    <w:p>
-      <w:pPr>
-        <w:numPr>
-          <w:ilvl w:val="0"/>
-          <w:numId w:val="1"/>
-        </w:numPr>
-        <w:spacing w:before="100" w:beforeAutospacing="1" w:after="100" w:afterAutospacing="1" w:line="240" w:lineRule="auto"/>
-        <w:rPr>
-          <w:rFonts w:ascii="Times New Roman" w:eastAsia="Times New Roman" w:hAnsi="Times New Roman" w:cs="Times New Roman"/>
-          <w:sz w:val="24"/>
-          <w:szCs w:val="24"/>
-          <w:lang w:eastAsia="en-UG"/>
-        </w:rPr>
-      </w:pPr>
-      <w:r>
-        <w:rPr>
-          <w:rFonts w:ascii="Times New Roman" w:eastAsia="Times New Roman" w:hAnsi="Times New Roman" w:cs="Times New Roman"/>
-          <w:sz w:val="24"/>
-          <w:szCs w:val="24"/>
-          <w:lang w:eastAsia="en-UG"/>
-        </w:rPr>
-        <w:t>Types of Version Control Systems (Centralized vs. Distributed)</w:t>
-      </w:r>
-    </w:p>
-    <w:p>
-      <w:pPr>
-        <w:numPr>
-          <w:ilvl w:val="0"/>
-          <w:numId w:val="1"/>
-        </w:numPr>
-        <w:spacing w:before="100" w:beforeAutospacing="1" w:after="100" w:afterAutospacing="1" w:line="240" w:lineRule="auto"/>
-        <w:rPr>
-          <w:rFonts w:ascii="Times New Roman" w:eastAsia="Times New Roman" w:hAnsi="Times New Roman" w:cs="Times New Roman"/>
-          <w:sz w:val="24"/>
-          <w:szCs w:val="24"/>
-          <w:lang w:eastAsia="en-UG"/>
-        </w:rPr>
-      </w:pPr>
-      <w:r>
-        <w:rPr>
-          <w:rFonts w:ascii="Times New Roman" w:eastAsia="Times New Roman" w:hAnsi="Times New Roman" w:cs="Times New Roman"/>
-          <w:sz w:val="24"/>
-          <w:szCs w:val="24"/>
-          <w:lang w:eastAsia="en-UG"/>
-        </w:rPr>
-        <w:t>Overview of Git and its Features</w:t>
-      </w:r>
-    </w:p>
-    <w:p>
-      <w:pPr>
-        <w:spacing w:before="100" w:beforeAutospacing="1" w:after="100" w:afterAutospacing="1" w:line="240" w:lineRule="auto"/>
-        <w:outlineLvl w:val="2"/>
+          <w:lang w:val="en-US" w:eastAsia="en-UG"/>
+        </w:rPr>
+        <w:t>N</w:t>
+      </w:r>
+      <w:r>
         <w:rPr>
           <w:rFonts w:ascii="Times New Roman" w:eastAsia="Times New Roman" w:hAnsi="Times New Roman" w:cs="Times New Roman"/>
           <w:b/>
           <w:bCs/>
           <w:sz w:val="27"/>
           <w:szCs w:val="27"/>
-          <w:lang w:eastAsia="en-UG"/>
-        </w:rPr>
-      </w:pPr>
-      <w:r>
+          <w:lang w:val="en-US" w:eastAsia="en-UG"/>
+        </w:rPr>
+        <w:t xml:space="preserve">B: </w:t>
+      </w:r>
+      <w:hyperlink r:id="rId6" w:history="1">
+        <w:r>
+          <w:rPr>
+            <w:rStyle w:val="Hyperlink"/>
+            <w:rFonts w:ascii="Times New Roman" w:eastAsia="Times New Roman" w:hAnsi="Times New Roman" w:cs="Times New Roman"/>
+            <w:b/>
+            <w:bCs/>
+            <w:sz w:val="27"/>
+            <w:szCs w:val="27"/>
+            <w:lang w:val="en-US" w:eastAsia="en-UG"/>
+          </w:rPr>
+          <w:t>resource to use</w:t>
+        </w:r>
+      </w:hyperlink>
+      <w:bookmarkStart w:id="0" w:name="_GoBack"/>
+      <w:bookmarkEnd w:id="0"/>
+    </w:p>
+    <w:p>
+      <w:pPr>
+        <w:spacing w:before="100" w:beforeAutospacing="1" w:after="100" w:afterAutospacing="1" w:line="240" w:lineRule="auto"/>
+        <w:outlineLvl w:val="2"/>
         <w:rPr>
           <w:rFonts w:ascii="Times New Roman" w:eastAsia="Times New Roman" w:hAnsi="Times New Roman" w:cs="Times New Roman"/>
           <w:b/>
@@ -121,205 +66,8 @@
           <w:szCs w:val="27"/>
           <w:lang w:eastAsia="en-UG"/>
         </w:rPr>
-        <w:t>2. Getting Started with Git</w:t>
-      </w:r>
-    </w:p>
-    <w:p>
-      <w:pPr>
-        <w:numPr>
-          <w:ilvl w:val="0"/>
-          <w:numId w:val="2"/>
-        </w:numPr>
-        <w:spacing w:before="100" w:beforeAutospacing="1" w:after="100" w:afterAutospacing="1" w:line="240" w:lineRule="auto"/>
-        <w:rPr>
-          <w:rFonts w:ascii="Times New Roman" w:eastAsia="Times New Roman" w:hAnsi="Times New Roman" w:cs="Times New Roman"/>
-          <w:sz w:val="24"/>
-          <w:szCs w:val="24"/>
-          <w:lang w:eastAsia="en-UG"/>
-        </w:rPr>
-      </w:pPr>
-      <w:r>
-        <w:rPr>
-          <w:rFonts w:ascii="Times New Roman" w:eastAsia="Times New Roman" w:hAnsi="Times New Roman" w:cs="Times New Roman"/>
-          <w:sz w:val="24"/>
-          <w:szCs w:val="24"/>
-          <w:lang w:eastAsia="en-UG"/>
-        </w:rPr>
-        <w:t>Installing Git</w:t>
-      </w:r>
-    </w:p>
-    <w:p>
-      <w:pPr>
-        <w:numPr>
-          <w:ilvl w:val="1"/>
-          <w:numId w:val="2"/>
-        </w:numPr>
-        <w:spacing w:before="100" w:beforeAutospacing="1" w:after="100" w:afterAutospacing="1" w:line="240" w:lineRule="auto"/>
-        <w:rPr>
-          <w:rFonts w:ascii="Times New Roman" w:eastAsia="Times New Roman" w:hAnsi="Times New Roman" w:cs="Times New Roman"/>
-          <w:sz w:val="24"/>
-          <w:szCs w:val="24"/>
-          <w:lang w:eastAsia="en-UG"/>
-        </w:rPr>
-      </w:pPr>
-      <w:r>
-        <w:rPr>
-          <w:rFonts w:ascii="Times New Roman" w:eastAsia="Times New Roman" w:hAnsi="Times New Roman" w:cs="Times New Roman"/>
-          <w:sz w:val="24"/>
-          <w:szCs w:val="24"/>
-          <w:lang w:eastAsia="en-UG"/>
-        </w:rPr>
-        <w:t>Installation on Windows</w:t>
-      </w:r>
-    </w:p>
-    <w:p>
-      <w:pPr>
-        <w:numPr>
-          <w:ilvl w:val="1"/>
-          <w:numId w:val="2"/>
-        </w:numPr>
-        <w:spacing w:before="100" w:beforeAutospacing="1" w:after="100" w:afterAutospacing="1" w:line="240" w:lineRule="auto"/>
-        <w:rPr>
-          <w:rFonts w:ascii="Times New Roman" w:eastAsia="Times New Roman" w:hAnsi="Times New Roman" w:cs="Times New Roman"/>
-          <w:sz w:val="24"/>
-          <w:szCs w:val="24"/>
-          <w:lang w:eastAsia="en-UG"/>
-        </w:rPr>
-      </w:pPr>
-      <w:r>
-        <w:rPr>
-          <w:rFonts w:ascii="Times New Roman" w:eastAsia="Times New Roman" w:hAnsi="Times New Roman" w:cs="Times New Roman"/>
-          <w:sz w:val="24"/>
-          <w:szCs w:val="24"/>
-          <w:lang w:eastAsia="en-UG"/>
-        </w:rPr>
-        <w:t>Installation on macOS</w:t>
-      </w:r>
-    </w:p>
-    <w:p>
-      <w:pPr>
-        <w:numPr>
-          <w:ilvl w:val="1"/>
-          <w:numId w:val="2"/>
-        </w:numPr>
-        <w:spacing w:before="100" w:beforeAutospacing="1" w:after="100" w:afterAutospacing="1" w:line="240" w:lineRule="auto"/>
-        <w:rPr>
-          <w:rFonts w:ascii="Times New Roman" w:eastAsia="Times New Roman" w:hAnsi="Times New Roman" w:cs="Times New Roman"/>
-          <w:sz w:val="24"/>
-          <w:szCs w:val="24"/>
-          <w:lang w:eastAsia="en-UG"/>
-        </w:rPr>
-      </w:pPr>
-      <w:r>
-        <w:rPr>
-          <w:rFonts w:ascii="Times New Roman" w:eastAsia="Times New Roman" w:hAnsi="Times New Roman" w:cs="Times New Roman"/>
-          <w:sz w:val="24"/>
-          <w:szCs w:val="24"/>
-          <w:lang w:eastAsia="en-UG"/>
-        </w:rPr>
-        <w:t>Installation on Linux</w:t>
-      </w:r>
-    </w:p>
-    <w:p>
-      <w:pPr>
-        <w:numPr>
-          <w:ilvl w:val="0"/>
-          <w:numId w:val="2"/>
-        </w:numPr>
-        <w:spacing w:before="100" w:beforeAutospacing="1" w:after="100" w:afterAutospacing="1" w:line="240" w:lineRule="auto"/>
-        <w:rPr>
-          <w:rFonts w:ascii="Times New Roman" w:eastAsia="Times New Roman" w:hAnsi="Times New Roman" w:cs="Times New Roman"/>
-          <w:sz w:val="24"/>
-          <w:szCs w:val="24"/>
-          <w:lang w:eastAsia="en-UG"/>
-        </w:rPr>
-      </w:pPr>
-      <w:r>
-        <w:rPr>
-          <w:rFonts w:ascii="Times New Roman" w:eastAsia="Times New Roman" w:hAnsi="Times New Roman" w:cs="Times New Roman"/>
-          <w:sz w:val="24"/>
-          <w:szCs w:val="24"/>
-          <w:lang w:eastAsia="en-UG"/>
-        </w:rPr>
-        <w:t>Basic Configuration</w:t>
-      </w:r>
-    </w:p>
-    <w:p>
-      <w:pPr>
-        <w:numPr>
-          <w:ilvl w:val="1"/>
-          <w:numId w:val="2"/>
-        </w:numPr>
-        <w:spacing w:before="100" w:beforeAutospacing="1" w:after="100" w:afterAutospacing="1" w:line="240" w:lineRule="auto"/>
-        <w:rPr>
-          <w:rFonts w:ascii="Times New Roman" w:eastAsia="Times New Roman" w:hAnsi="Times New Roman" w:cs="Times New Roman"/>
-          <w:sz w:val="24"/>
-          <w:szCs w:val="24"/>
-          <w:lang w:eastAsia="en-UG"/>
-        </w:rPr>
-      </w:pPr>
-      <w:r>
-        <w:rPr>
-          <w:rFonts w:ascii="Times New Roman" w:eastAsia="Times New Roman" w:hAnsi="Times New Roman" w:cs="Times New Roman"/>
-          <w:sz w:val="24"/>
-          <w:szCs w:val="24"/>
-          <w:lang w:eastAsia="en-UG"/>
-        </w:rPr>
-        <w:t>Setting up username and email</w:t>
-      </w:r>
-    </w:p>
-    <w:p>
-      <w:pPr>
-        <w:numPr>
-          <w:ilvl w:val="1"/>
-          <w:numId w:val="2"/>
-        </w:numPr>
-        <w:spacing w:before="100" w:beforeAutospacing="1" w:after="100" w:afterAutospacing="1" w:line="240" w:lineRule="auto"/>
-        <w:rPr>
-          <w:rFonts w:ascii="Times New Roman" w:eastAsia="Times New Roman" w:hAnsi="Times New Roman" w:cs="Times New Roman"/>
-          <w:sz w:val="24"/>
-          <w:szCs w:val="24"/>
-          <w:lang w:eastAsia="en-UG"/>
-        </w:rPr>
-      </w:pPr>
-      <w:r>
-        <w:rPr>
-          <w:rFonts w:ascii="Times New Roman" w:eastAsia="Times New Roman" w:hAnsi="Times New Roman" w:cs="Times New Roman"/>
-          <w:sz w:val="24"/>
-          <w:szCs w:val="24"/>
-          <w:lang w:eastAsia="en-UG"/>
-        </w:rPr>
-        <w:t>Configuring default text editor</w:t>
-      </w:r>
-    </w:p>
-    <w:p>
-      <w:pPr>
-        <w:numPr>
-          <w:ilvl w:val="1"/>
-          <w:numId w:val="2"/>
-        </w:numPr>
-        <w:spacing w:before="100" w:beforeAutospacing="1" w:after="100" w:afterAutospacing="1" w:line="240" w:lineRule="auto"/>
-        <w:rPr>
-          <w:rFonts w:ascii="Times New Roman" w:eastAsia="Times New Roman" w:hAnsi="Times New Roman" w:cs="Times New Roman"/>
-          <w:sz w:val="24"/>
-          <w:szCs w:val="24"/>
-          <w:lang w:eastAsia="en-UG"/>
-        </w:rPr>
-      </w:pPr>
-      <w:r>
-        <w:rPr>
-          <w:rFonts w:ascii="Times New Roman" w:eastAsia="Times New Roman" w:hAnsi="Times New Roman" w:cs="Times New Roman"/>
-          <w:sz w:val="24"/>
-          <w:szCs w:val="24"/>
-          <w:lang w:eastAsia="en-UG"/>
-        </w:rPr>
-        <w:t>Configuring line endings</w:t>
-      </w:r>
-    </w:p>
-    <w:p>
-      <w:pPr>
-        <w:spacing w:before="100" w:beforeAutospacing="1" w:after="100" w:afterAutospacing="1" w:line="240" w:lineRule="auto"/>
-        <w:outlineLvl w:val="2"/>
+      </w:pPr>
+      <w:r>
         <w:rPr>
           <w:rFonts w:ascii="Times New Roman" w:eastAsia="Times New Roman" w:hAnsi="Times New Roman" w:cs="Times New Roman"/>
           <w:b/>
@@ -328,8 +76,85 @@
           <w:szCs w:val="27"/>
           <w:lang w:eastAsia="en-UG"/>
         </w:rPr>
-      </w:pPr>
-      <w:r>
+        <w:t>1. Introduction to Version Control</w:t>
+      </w:r>
+    </w:p>
+    <w:p>
+      <w:pPr>
+        <w:numPr>
+          <w:ilvl w:val="0"/>
+          <w:numId w:val="1"/>
+        </w:numPr>
+        <w:spacing w:before="100" w:beforeAutospacing="1" w:after="100" w:afterAutospacing="1" w:line="240" w:lineRule="auto"/>
+        <w:rPr>
+          <w:rFonts w:ascii="Times New Roman" w:eastAsia="Times New Roman" w:hAnsi="Times New Roman" w:cs="Times New Roman"/>
+          <w:sz w:val="24"/>
+          <w:szCs w:val="24"/>
+          <w:lang w:eastAsia="en-UG"/>
+        </w:rPr>
+      </w:pPr>
+      <w:r>
+        <w:rPr>
+          <w:rFonts w:ascii="Times New Roman" w:eastAsia="Times New Roman" w:hAnsi="Times New Roman" w:cs="Times New Roman"/>
+          <w:sz w:val="24"/>
+          <w:szCs w:val="24"/>
+          <w:lang w:eastAsia="en-UG"/>
+        </w:rPr>
+        <w:t>Definition and Importance</w:t>
+      </w:r>
+    </w:p>
+    <w:p>
+      <w:pPr>
+        <w:numPr>
+          <w:ilvl w:val="0"/>
+          <w:numId w:val="1"/>
+        </w:numPr>
+        <w:spacing w:before="100" w:beforeAutospacing="1" w:after="100" w:afterAutospacing="1" w:line="240" w:lineRule="auto"/>
+        <w:rPr>
+          <w:rFonts w:ascii="Times New Roman" w:eastAsia="Times New Roman" w:hAnsi="Times New Roman" w:cs="Times New Roman"/>
+          <w:sz w:val="24"/>
+          <w:szCs w:val="24"/>
+          <w:lang w:eastAsia="en-UG"/>
+        </w:rPr>
+      </w:pPr>
+      <w:r>
+        <w:rPr>
+          <w:rFonts w:ascii="Times New Roman" w:eastAsia="Times New Roman" w:hAnsi="Times New Roman" w:cs="Times New Roman"/>
+          <w:sz w:val="24"/>
+          <w:szCs w:val="24"/>
+          <w:lang w:eastAsia="en-UG"/>
+        </w:rPr>
+        <w:t>Types of Version Control Systems (Centralized vs. Distributed)</w:t>
+      </w:r>
+    </w:p>
+    <w:p>
+      <w:pPr>
+        <w:numPr>
+          <w:ilvl w:val="0"/>
+          <w:numId w:val="1"/>
+        </w:numPr>
+        <w:spacing w:before="100" w:beforeAutospacing="1" w:after="100" w:afterAutospacing="1" w:line="240" w:lineRule="auto"/>
+        <w:rPr>
+          <w:rFonts w:ascii="Times New Roman" w:eastAsia="Times New Roman" w:hAnsi="Times New Roman" w:cs="Times New Roman"/>
+          <w:sz w:val="24"/>
+          <w:szCs w:val="24"/>
+          <w:lang w:eastAsia="en-UG"/>
+        </w:rPr>
+      </w:pPr>
+      <w:r>
+        <w:rPr>
+          <w:rFonts w:ascii="Times New Roman" w:eastAsia="Times New Roman" w:hAnsi="Times New Roman" w:cs="Times New Roman"/>
+          <w:sz w:val="24"/>
+          <w:szCs w:val="24"/>
+          <w:lang w:eastAsia="en-UG"/>
+        </w:rPr>
+        <w:t>Overview of Git and its Features</w:t>
+      </w:r>
+    </w:p>
+    <w:p>
+      <w:pPr>
+        <w:spacing w:before="100" w:beforeAutospacing="1" w:after="100" w:afterAutospacing="1" w:line="240" w:lineRule="auto"/>
+        <w:outlineLvl w:val="2"/>
         <w:rPr>
           <w:rFonts w:ascii="Times New Roman" w:eastAsia="Times New Roman" w:hAnsi="Times New Roman" w:cs="Times New Roman"/>
           <w:b/>
@@ -338,181 +163,8 @@
           <w:szCs w:val="27"/>
           <w:lang w:eastAsia="en-UG"/>
         </w:rPr>
-        <w:t>3. Git Basics</w:t>
-      </w:r>
-    </w:p>
-    <w:p>
-      <w:pPr>
-        <w:numPr>
-          <w:ilvl w:val="0"/>
-          <w:numId w:val="3"/>
-        </w:numPr>
-        <w:spacing w:before="100" w:beforeAutospacing="1" w:after="100" w:afterAutospacing="1" w:line="240" w:lineRule="auto"/>
-        <w:rPr>
-          <w:rFonts w:ascii="Times New Roman" w:eastAsia="Times New Roman" w:hAnsi="Times New Roman" w:cs="Times New Roman"/>
-          <w:sz w:val="24"/>
-          <w:szCs w:val="24"/>
-          <w:lang w:eastAsia="en-UG"/>
-        </w:rPr>
-      </w:pPr>
-      <w:r>
-        <w:rPr>
-          <w:rFonts w:ascii="Times New Roman" w:eastAsia="Times New Roman" w:hAnsi="Times New Roman" w:cs="Times New Roman"/>
-          <w:sz w:val="24"/>
-          <w:szCs w:val="24"/>
-          <w:lang w:eastAsia="en-UG"/>
-        </w:rPr>
-        <w:t>Understanding the Git Workflow</w:t>
-      </w:r>
-    </w:p>
-    <w:p>
-      <w:pPr>
-        <w:numPr>
-          <w:ilvl w:val="1"/>
-          <w:numId w:val="3"/>
-        </w:numPr>
-        <w:spacing w:before="100" w:beforeAutospacing="1" w:after="100" w:afterAutospacing="1" w:line="240" w:lineRule="auto"/>
-        <w:rPr>
-          <w:rFonts w:ascii="Times New Roman" w:eastAsia="Times New Roman" w:hAnsi="Times New Roman" w:cs="Times New Roman"/>
-          <w:sz w:val="24"/>
-          <w:szCs w:val="24"/>
-          <w:lang w:eastAsia="en-UG"/>
-        </w:rPr>
-      </w:pPr>
-      <w:r>
-        <w:rPr>
-          <w:rFonts w:ascii="Times New Roman" w:eastAsia="Times New Roman" w:hAnsi="Times New Roman" w:cs="Times New Roman"/>
-          <w:sz w:val="24"/>
-          <w:szCs w:val="24"/>
-          <w:lang w:eastAsia="en-UG"/>
-        </w:rPr>
-        <w:t>Working Directory</w:t>
-      </w:r>
-    </w:p>
-    <w:p>
-      <w:pPr>
-        <w:numPr>
-          <w:ilvl w:val="1"/>
-          <w:numId w:val="3"/>
-        </w:numPr>
-        <w:spacing w:before="100" w:beforeAutospacing="1" w:after="100" w:afterAutospacing="1" w:line="240" w:lineRule="auto"/>
-        <w:rPr>
-          <w:rFonts w:ascii="Times New Roman" w:eastAsia="Times New Roman" w:hAnsi="Times New Roman" w:cs="Times New Roman"/>
-          <w:sz w:val="24"/>
-          <w:szCs w:val="24"/>
-          <w:lang w:eastAsia="en-UG"/>
-        </w:rPr>
-      </w:pPr>
-      <w:r>
-        <w:rPr>
-          <w:rFonts w:ascii="Times New Roman" w:eastAsia="Times New Roman" w:hAnsi="Times New Roman" w:cs="Times New Roman"/>
-          <w:sz w:val="24"/>
-          <w:szCs w:val="24"/>
-          <w:lang w:eastAsia="en-UG"/>
-        </w:rPr>
-        <w:t>Staging Area</w:t>
-      </w:r>
-    </w:p>
-    <w:p>
-      <w:pPr>
-        <w:numPr>
-          <w:ilvl w:val="1"/>
-          <w:numId w:val="3"/>
-        </w:numPr>
-        <w:spacing w:before="100" w:beforeAutospacing="1" w:after="100" w:afterAutospacing="1" w:line="240" w:lineRule="auto"/>
-        <w:rPr>
-          <w:rFonts w:ascii="Times New Roman" w:eastAsia="Times New Roman" w:hAnsi="Times New Roman" w:cs="Times New Roman"/>
-          <w:sz w:val="24"/>
-          <w:szCs w:val="24"/>
-          <w:lang w:eastAsia="en-UG"/>
-        </w:rPr>
-      </w:pPr>
-      <w:r>
-        <w:rPr>
-          <w:rFonts w:ascii="Times New Roman" w:eastAsia="Times New Roman" w:hAnsi="Times New Roman" w:cs="Times New Roman"/>
-          <w:sz w:val="24"/>
-          <w:szCs w:val="24"/>
-          <w:lang w:eastAsia="en-UG"/>
-        </w:rPr>
-        <w:t>Repository</w:t>
-      </w:r>
-    </w:p>
-    <w:p>
-      <w:pPr>
-        <w:numPr>
-          <w:ilvl w:val="0"/>
-          <w:numId w:val="3"/>
-        </w:numPr>
-        <w:spacing w:before="100" w:beforeAutospacing="1" w:after="100" w:afterAutospacing="1" w:line="240" w:lineRule="auto"/>
-        <w:rPr>
-          <w:rFonts w:ascii="Times New Roman" w:eastAsia="Times New Roman" w:hAnsi="Times New Roman" w:cs="Times New Roman"/>
-          <w:sz w:val="24"/>
-          <w:szCs w:val="24"/>
-          <w:lang w:eastAsia="en-UG"/>
-        </w:rPr>
-      </w:pPr>
-      <w:r>
-        <w:rPr>
-          <w:rFonts w:ascii="Times New Roman" w:eastAsia="Times New Roman" w:hAnsi="Times New Roman" w:cs="Times New Roman"/>
-          <w:sz w:val="24"/>
-          <w:szCs w:val="24"/>
-          <w:lang w:eastAsia="en-UG"/>
-        </w:rPr>
-        <w:t>Creating a Repository</w:t>
-      </w:r>
-    </w:p>
-    <w:p>
-      <w:pPr>
-        <w:numPr>
-          <w:ilvl w:val="1"/>
-          <w:numId w:val="3"/>
-        </w:numPr>
-        <w:spacing w:before="100" w:beforeAutospacing="1" w:after="100" w:afterAutospacing="1" w:line="240" w:lineRule="auto"/>
-        <w:rPr>
-          <w:rFonts w:ascii="Times New Roman" w:eastAsia="Times New Roman" w:hAnsi="Times New Roman" w:cs="Times New Roman"/>
-          <w:sz w:val="24"/>
-          <w:szCs w:val="24"/>
-          <w:lang w:eastAsia="en-UG"/>
-        </w:rPr>
-      </w:pPr>
-      <w:r>
-        <w:rPr>
-          <w:rFonts w:ascii="Times New Roman" w:eastAsia="Times New Roman" w:hAnsi="Times New Roman" w:cs="Times New Roman"/>
-          <w:sz w:val="24"/>
-          <w:szCs w:val="24"/>
-          <w:lang w:eastAsia="en-UG"/>
-        </w:rPr>
-        <w:t>Initializing a new repository</w:t>
-      </w:r>
-    </w:p>
-    <w:p>
-      <w:pPr>
-        <w:numPr>
-          <w:ilvl w:val="1"/>
-          <w:numId w:val="3"/>
-        </w:numPr>
-        <w:spacing w:before="100" w:beforeAutospacing="1" w:after="100" w:afterAutospacing="1" w:line="240" w:lineRule="auto"/>
-        <w:rPr>
-          <w:rFonts w:ascii="Times New Roman" w:eastAsia="Times New Roman" w:hAnsi="Times New Roman" w:cs="Times New Roman"/>
-          <w:sz w:val="24"/>
-          <w:szCs w:val="24"/>
-          <w:lang w:eastAsia="en-UG"/>
-        </w:rPr>
-      </w:pPr>
-      <w:r>
-        <w:rPr>
-          <w:rFonts w:ascii="Times New Roman" w:eastAsia="Times New Roman" w:hAnsi="Times New Roman" w:cs="Times New Roman"/>
-          <w:sz w:val="24"/>
-          <w:szCs w:val="24"/>
-          <w:lang w:eastAsia="en-UG"/>
-        </w:rPr>
-        <w:t>Cloning an existing repository</w:t>
-      </w:r>
-    </w:p>
-    <w:p>
-      <w:pPr>
-        <w:spacing w:before="100" w:beforeAutospacing="1" w:after="100" w:afterAutospacing="1" w:line="240" w:lineRule="auto"/>
-        <w:outlineLvl w:val="2"/>
+      </w:pPr>
+      <w:r>
         <w:rPr>
           <w:rFonts w:ascii="Times New Roman" w:eastAsia="Times New Roman" w:hAnsi="Times New Roman" w:cs="Times New Roman"/>
           <w:b/>
@@ -521,8 +173,205 @@
           <w:szCs w:val="27"/>
           <w:lang w:eastAsia="en-UG"/>
         </w:rPr>
-      </w:pPr>
-      <w:r>
+        <w:t>2. Getting Started with Git</w:t>
+      </w:r>
+    </w:p>
+    <w:p>
+      <w:pPr>
+        <w:numPr>
+          <w:ilvl w:val="0"/>
+          <w:numId w:val="2"/>
+        </w:numPr>
+        <w:spacing w:before="100" w:beforeAutospacing="1" w:after="100" w:afterAutospacing="1" w:line="240" w:lineRule="auto"/>
+        <w:rPr>
+          <w:rFonts w:ascii="Times New Roman" w:eastAsia="Times New Roman" w:hAnsi="Times New Roman" w:cs="Times New Roman"/>
+          <w:sz w:val="24"/>
+          <w:szCs w:val="24"/>
+          <w:lang w:eastAsia="en-UG"/>
+        </w:rPr>
+      </w:pPr>
+      <w:r>
+        <w:rPr>
+          <w:rFonts w:ascii="Times New Roman" w:eastAsia="Times New Roman" w:hAnsi="Times New Roman" w:cs="Times New Roman"/>
+          <w:sz w:val="24"/>
+          <w:szCs w:val="24"/>
+          <w:lang w:eastAsia="en-UG"/>
+        </w:rPr>
+        <w:t>Installing Git</w:t>
+      </w:r>
+    </w:p>
+    <w:p>
+      <w:pPr>
+        <w:numPr>
+          <w:ilvl w:val="1"/>
+          <w:numId w:val="2"/>
+        </w:numPr>
+        <w:spacing w:before="100" w:beforeAutospacing="1" w:after="100" w:afterAutospacing="1" w:line="240" w:lineRule="auto"/>
+        <w:rPr>
+          <w:rFonts w:ascii="Times New Roman" w:eastAsia="Times New Roman" w:hAnsi="Times New Roman" w:cs="Times New Roman"/>
+          <w:sz w:val="24"/>
+          <w:szCs w:val="24"/>
+          <w:lang w:eastAsia="en-UG"/>
+        </w:rPr>
+      </w:pPr>
+      <w:r>
+        <w:rPr>
+          <w:rFonts w:ascii="Times New Roman" w:eastAsia="Times New Roman" w:hAnsi="Times New Roman" w:cs="Times New Roman"/>
+          <w:sz w:val="24"/>
+          <w:szCs w:val="24"/>
+          <w:lang w:eastAsia="en-UG"/>
+        </w:rPr>
+        <w:t>Installation on Windows</w:t>
+      </w:r>
+    </w:p>
+    <w:p>
+      <w:pPr>
+        <w:numPr>
+          <w:ilvl w:val="1"/>
+          <w:numId w:val="2"/>
+        </w:numPr>
+        <w:spacing w:before="100" w:beforeAutospacing="1" w:after="100" w:afterAutospacing="1" w:line="240" w:lineRule="auto"/>
+        <w:rPr>
+          <w:rFonts w:ascii="Times New Roman" w:eastAsia="Times New Roman" w:hAnsi="Times New Roman" w:cs="Times New Roman"/>
+          <w:sz w:val="24"/>
+          <w:szCs w:val="24"/>
+          <w:lang w:eastAsia="en-UG"/>
+        </w:rPr>
+      </w:pPr>
+      <w:r>
+        <w:rPr>
+          <w:rFonts w:ascii="Times New Roman" w:eastAsia="Times New Roman" w:hAnsi="Times New Roman" w:cs="Times New Roman"/>
+          <w:sz w:val="24"/>
+          <w:szCs w:val="24"/>
+          <w:lang w:eastAsia="en-UG"/>
+        </w:rPr>
+        <w:t>Installation on macOS</w:t>
+      </w:r>
+    </w:p>
+    <w:p>
+      <w:pPr>
+        <w:numPr>
+          <w:ilvl w:val="1"/>
+          <w:numId w:val="2"/>
+        </w:numPr>
+        <w:spacing w:before="100" w:beforeAutospacing="1" w:after="100" w:afterAutospacing="1" w:line="240" w:lineRule="auto"/>
+        <w:rPr>
+          <w:rFonts w:ascii="Times New Roman" w:eastAsia="Times New Roman" w:hAnsi="Times New Roman" w:cs="Times New Roman"/>
+          <w:sz w:val="24"/>
+          <w:szCs w:val="24"/>
+          <w:lang w:eastAsia="en-UG"/>
+        </w:rPr>
+      </w:pPr>
+      <w:r>
+        <w:rPr>
+          <w:rFonts w:ascii="Times New Roman" w:eastAsia="Times New Roman" w:hAnsi="Times New Roman" w:cs="Times New Roman"/>
+          <w:sz w:val="24"/>
+          <w:szCs w:val="24"/>
+          <w:lang w:eastAsia="en-UG"/>
+        </w:rPr>
+        <w:t>Installation on Linux</w:t>
+      </w:r>
+    </w:p>
+    <w:p>
+      <w:pPr>
+        <w:numPr>
+          <w:ilvl w:val="0"/>
+          <w:numId w:val="2"/>
+        </w:numPr>
+        <w:spacing w:before="100" w:beforeAutospacing="1" w:after="100" w:afterAutospacing="1" w:line="240" w:lineRule="auto"/>
+        <w:rPr>
+          <w:rFonts w:ascii="Times New Roman" w:eastAsia="Times New Roman" w:hAnsi="Times New Roman" w:cs="Times New Roman"/>
+          <w:sz w:val="24"/>
+          <w:szCs w:val="24"/>
+          <w:lang w:eastAsia="en-UG"/>
+        </w:rPr>
+      </w:pPr>
+      <w:r>
+        <w:rPr>
+          <w:rFonts w:ascii="Times New Roman" w:eastAsia="Times New Roman" w:hAnsi="Times New Roman" w:cs="Times New Roman"/>
+          <w:sz w:val="24"/>
+          <w:szCs w:val="24"/>
+          <w:lang w:eastAsia="en-UG"/>
+        </w:rPr>
+        <w:t>Basic Configuration</w:t>
+      </w:r>
+    </w:p>
+    <w:p>
+      <w:pPr>
+        <w:numPr>
+          <w:ilvl w:val="1"/>
+          <w:numId w:val="2"/>
+        </w:numPr>
+        <w:spacing w:before="100" w:beforeAutospacing="1" w:after="100" w:afterAutospacing="1" w:line="240" w:lineRule="auto"/>
+        <w:rPr>
+          <w:rFonts w:ascii="Times New Roman" w:eastAsia="Times New Roman" w:hAnsi="Times New Roman" w:cs="Times New Roman"/>
+          <w:sz w:val="24"/>
+          <w:szCs w:val="24"/>
+          <w:lang w:eastAsia="en-UG"/>
+        </w:rPr>
+      </w:pPr>
+      <w:r>
+        <w:rPr>
+          <w:rFonts w:ascii="Times New Roman" w:eastAsia="Times New Roman" w:hAnsi="Times New Roman" w:cs="Times New Roman"/>
+          <w:sz w:val="24"/>
+          <w:szCs w:val="24"/>
+          <w:lang w:eastAsia="en-UG"/>
+        </w:rPr>
+        <w:t>Setting up username and email</w:t>
+      </w:r>
+    </w:p>
+    <w:p>
+      <w:pPr>
+        <w:numPr>
+          <w:ilvl w:val="1"/>
+          <w:numId w:val="2"/>
+        </w:numPr>
+        <w:spacing w:before="100" w:beforeAutospacing="1" w:after="100" w:afterAutospacing="1" w:line="240" w:lineRule="auto"/>
+        <w:rPr>
+          <w:rFonts w:ascii="Times New Roman" w:eastAsia="Times New Roman" w:hAnsi="Times New Roman" w:cs="Times New Roman"/>
+          <w:sz w:val="24"/>
+          <w:szCs w:val="24"/>
+          <w:lang w:eastAsia="en-UG"/>
+        </w:rPr>
+      </w:pPr>
+      <w:r>
+        <w:rPr>
+          <w:rFonts w:ascii="Times New Roman" w:eastAsia="Times New Roman" w:hAnsi="Times New Roman" w:cs="Times New Roman"/>
+          <w:sz w:val="24"/>
+          <w:szCs w:val="24"/>
+          <w:lang w:eastAsia="en-UG"/>
+        </w:rPr>
+        <w:t>Configuring default text editor</w:t>
+      </w:r>
+    </w:p>
+    <w:p>
+      <w:pPr>
+        <w:numPr>
+          <w:ilvl w:val="1"/>
+          <w:numId w:val="2"/>
+        </w:numPr>
+        <w:spacing w:before="100" w:beforeAutospacing="1" w:after="100" w:afterAutospacing="1" w:line="240" w:lineRule="auto"/>
+        <w:rPr>
+          <w:rFonts w:ascii="Times New Roman" w:eastAsia="Times New Roman" w:hAnsi="Times New Roman" w:cs="Times New Roman"/>
+          <w:sz w:val="24"/>
+          <w:szCs w:val="24"/>
+          <w:lang w:eastAsia="en-UG"/>
+        </w:rPr>
+      </w:pPr>
+      <w:r>
+        <w:rPr>
+          <w:rFonts w:ascii="Times New Roman" w:eastAsia="Times New Roman" w:hAnsi="Times New Roman" w:cs="Times New Roman"/>
+          <w:sz w:val="24"/>
+          <w:szCs w:val="24"/>
+          <w:lang w:eastAsia="en-UG"/>
+        </w:rPr>
+        <w:t>Configuring line endings</w:t>
+      </w:r>
+    </w:p>
+    <w:p>
+      <w:pPr>
+        <w:spacing w:before="100" w:beforeAutospacing="1" w:after="100" w:afterAutospacing="1" w:line="240" w:lineRule="auto"/>
+        <w:outlineLvl w:val="2"/>
         <w:rPr>
           <w:rFonts w:ascii="Times New Roman" w:eastAsia="Times New Roman" w:hAnsi="Times New Roman" w:cs="Times New Roman"/>
           <w:b/>
@@ -531,9 +380,7 @@
           <w:szCs w:val="27"/>
           <w:lang w:eastAsia="en-UG"/>
         </w:rPr>
-        <w:t>4</w:t>
-      </w:r>
-      <w:commentRangeStart w:id="0"/>
+      </w:pPr>
       <w:r>
         <w:rPr>
           <w:rFonts w:ascii="Times New Roman" w:eastAsia="Times New Roman" w:hAnsi="Times New Roman" w:cs="Times New Roman"/>
@@ -543,380 +390,175 @@
           <w:szCs w:val="27"/>
           <w:lang w:eastAsia="en-UG"/>
         </w:rPr>
-        <w:t>. Making Changes</w:t>
+        <w:t>3. Git Basics</w:t>
       </w:r>
     </w:p>
     <w:p>
       <w:pPr>
         <w:numPr>
           <w:ilvl w:val="0"/>
-          <w:numId w:val="4"/>
-        </w:numPr>
-        <w:spacing w:before="100" w:beforeAutospacing="1" w:after="100" w:afterAutospacing="1" w:line="240" w:lineRule="auto"/>
-        <w:rPr>
-          <w:rFonts w:ascii="Times New Roman" w:eastAsia="Times New Roman" w:hAnsi="Times New Roman" w:cs="Times New Roman"/>
-          <w:sz w:val="24"/>
-          <w:szCs w:val="24"/>
-          <w:lang w:eastAsia="en-UG"/>
-        </w:rPr>
-      </w:pPr>
-      <w:r>
-        <w:rPr>
-          <w:rFonts w:ascii="Times New Roman" w:eastAsia="Times New Roman" w:hAnsi="Times New Roman" w:cs="Times New Roman"/>
-          <w:sz w:val="24"/>
-          <w:szCs w:val="24"/>
-          <w:lang w:eastAsia="en-UG"/>
-        </w:rPr>
-        <w:t>Basic Commands</w:t>
+          <w:numId w:val="3"/>
+        </w:numPr>
+        <w:spacing w:before="100" w:beforeAutospacing="1" w:after="100" w:afterAutospacing="1" w:line="240" w:lineRule="auto"/>
+        <w:rPr>
+          <w:rFonts w:ascii="Times New Roman" w:eastAsia="Times New Roman" w:hAnsi="Times New Roman" w:cs="Times New Roman"/>
+          <w:sz w:val="24"/>
+          <w:szCs w:val="24"/>
+          <w:lang w:eastAsia="en-UG"/>
+        </w:rPr>
+      </w:pPr>
+      <w:r>
+        <w:rPr>
+          <w:rFonts w:ascii="Times New Roman" w:eastAsia="Times New Roman" w:hAnsi="Times New Roman" w:cs="Times New Roman"/>
+          <w:sz w:val="24"/>
+          <w:szCs w:val="24"/>
+          <w:lang w:eastAsia="en-UG"/>
+        </w:rPr>
+        <w:t>Understanding the Git Workflow</w:t>
       </w:r>
     </w:p>
     <w:p>
       <w:pPr>
         <w:numPr>
           <w:ilvl w:val="1"/>
-          <w:numId w:val="4"/>
-        </w:numPr>
-        <w:spacing w:before="100" w:beforeAutospacing="1" w:after="100" w:afterAutospacing="1" w:line="240" w:lineRule="auto"/>
-        <w:rPr>
-          <w:rFonts w:ascii="Times New Roman" w:eastAsia="Times New Roman" w:hAnsi="Times New Roman" w:cs="Times New Roman"/>
-          <w:sz w:val="24"/>
-          <w:szCs w:val="24"/>
-          <w:lang w:eastAsia="en-UG"/>
-        </w:rPr>
-      </w:pPr>
-      <w:r>
-        <w:rPr>
-          <w:rFonts w:ascii="Courier New" w:eastAsia="Times New Roman" w:hAnsi="Courier New" w:cs="Courier New"/>
-          <w:sz w:val="20"/>
-          <w:szCs w:val="20"/>
-          <w:lang w:eastAsia="en-UG"/>
-        </w:rPr>
-        <w:t>git status</w:t>
+          <w:numId w:val="3"/>
+        </w:numPr>
+        <w:spacing w:before="100" w:beforeAutospacing="1" w:after="100" w:afterAutospacing="1" w:line="240" w:lineRule="auto"/>
+        <w:rPr>
+          <w:rFonts w:ascii="Times New Roman" w:eastAsia="Times New Roman" w:hAnsi="Times New Roman" w:cs="Times New Roman"/>
+          <w:sz w:val="24"/>
+          <w:szCs w:val="24"/>
+          <w:lang w:eastAsia="en-UG"/>
+        </w:rPr>
+      </w:pPr>
+      <w:r>
+        <w:rPr>
+          <w:rFonts w:ascii="Times New Roman" w:eastAsia="Times New Roman" w:hAnsi="Times New Roman" w:cs="Times New Roman"/>
+          <w:sz w:val="24"/>
+          <w:szCs w:val="24"/>
+          <w:lang w:eastAsia="en-UG"/>
+        </w:rPr>
+        <w:t>Working Directory</w:t>
       </w:r>
     </w:p>
     <w:p>
       <w:pPr>
         <w:numPr>
           <w:ilvl w:val="1"/>
-          <w:numId w:val="4"/>
-        </w:numPr>
-        <w:spacing w:before="100" w:beforeAutospacing="1" w:after="100" w:afterAutospacing="1" w:line="240" w:lineRule="auto"/>
-        <w:rPr>
-          <w:rFonts w:ascii="Times New Roman" w:eastAsia="Times New Roman" w:hAnsi="Times New Roman" w:cs="Times New Roman"/>
-          <w:sz w:val="24"/>
-          <w:szCs w:val="24"/>
-          <w:lang w:eastAsia="en-UG"/>
-        </w:rPr>
-      </w:pPr>
-      <w:r>
-        <w:rPr>
-          <w:rFonts w:ascii="Courier New" w:eastAsia="Times New Roman" w:hAnsi="Courier New" w:cs="Courier New"/>
-          <w:sz w:val="20"/>
-          <w:szCs w:val="20"/>
-          <w:lang w:eastAsia="en-UG"/>
-        </w:rPr>
-        <w:t xml:space="preserve">git </w:t>
-      </w:r>
-      <w:proofErr w:type="gramStart"/>
-      <w:r>
-        <w:rPr>
-          <w:rFonts w:ascii="Courier New" w:eastAsia="Times New Roman" w:hAnsi="Courier New" w:cs="Courier New"/>
-          <w:sz w:val="20"/>
-          <w:szCs w:val="20"/>
-          <w:lang w:eastAsia="en-UG"/>
-        </w:rPr>
-        <w:t>add</w:t>
-      </w:r>
-      <w:proofErr w:type="gramEnd"/>
+          <w:numId w:val="3"/>
+        </w:numPr>
+        <w:spacing w:before="100" w:beforeAutospacing="1" w:after="100" w:afterAutospacing="1" w:line="240" w:lineRule="auto"/>
+        <w:rPr>
+          <w:rFonts w:ascii="Times New Roman" w:eastAsia="Times New Roman" w:hAnsi="Times New Roman" w:cs="Times New Roman"/>
+          <w:sz w:val="24"/>
+          <w:szCs w:val="24"/>
+          <w:lang w:eastAsia="en-UG"/>
+        </w:rPr>
+      </w:pPr>
+      <w:r>
+        <w:rPr>
+          <w:rFonts w:ascii="Times New Roman" w:eastAsia="Times New Roman" w:hAnsi="Times New Roman" w:cs="Times New Roman"/>
+          <w:sz w:val="24"/>
+          <w:szCs w:val="24"/>
+          <w:lang w:eastAsia="en-UG"/>
+        </w:rPr>
+        <w:t>Staging Area</w:t>
+      </w:r>
     </w:p>
     <w:p>
       <w:pPr>
         <w:numPr>
           <w:ilvl w:val="1"/>
-          <w:numId w:val="4"/>
-        </w:numPr>
-        <w:spacing w:before="100" w:beforeAutospacing="1" w:after="100" w:afterAutospacing="1" w:line="240" w:lineRule="auto"/>
-        <w:rPr>
-          <w:rFonts w:ascii="Times New Roman" w:eastAsia="Times New Roman" w:hAnsi="Times New Roman" w:cs="Times New Roman"/>
-          <w:sz w:val="24"/>
-          <w:szCs w:val="24"/>
-          <w:lang w:eastAsia="en-UG"/>
-        </w:rPr>
-      </w:pPr>
-      <w:r>
-        <w:rPr>
-          <w:rFonts w:ascii="Courier New" w:eastAsia="Times New Roman" w:hAnsi="Courier New" w:cs="Courier New"/>
-          <w:sz w:val="20"/>
-          <w:szCs w:val="20"/>
-          <w:lang w:eastAsia="en-UG"/>
-        </w:rPr>
-        <w:t xml:space="preserve">git </w:t>
-      </w:r>
-      <w:proofErr w:type="gramStart"/>
-      <w:r>
-        <w:rPr>
-          <w:rFonts w:ascii="Courier New" w:eastAsia="Times New Roman" w:hAnsi="Courier New" w:cs="Courier New"/>
-          <w:sz w:val="20"/>
-          <w:szCs w:val="20"/>
-          <w:lang w:eastAsia="en-UG"/>
-        </w:rPr>
-        <w:t>commit</w:t>
-      </w:r>
-      <w:proofErr w:type="gramEnd"/>
+          <w:numId w:val="3"/>
+        </w:numPr>
+        <w:spacing w:before="100" w:beforeAutospacing="1" w:after="100" w:afterAutospacing="1" w:line="240" w:lineRule="auto"/>
+        <w:rPr>
+          <w:rFonts w:ascii="Times New Roman" w:eastAsia="Times New Roman" w:hAnsi="Times New Roman" w:cs="Times New Roman"/>
+          <w:sz w:val="24"/>
+          <w:szCs w:val="24"/>
+          <w:lang w:eastAsia="en-UG"/>
+        </w:rPr>
+      </w:pPr>
+      <w:r>
+        <w:rPr>
+          <w:rFonts w:ascii="Times New Roman" w:eastAsia="Times New Roman" w:hAnsi="Times New Roman" w:cs="Times New Roman"/>
+          <w:sz w:val="24"/>
+          <w:szCs w:val="24"/>
+          <w:lang w:eastAsia="en-UG"/>
+        </w:rPr>
+        <w:t>Repository</w:t>
+      </w:r>
+    </w:p>
+    <w:p>
+      <w:pPr>
+        <w:numPr>
+          <w:ilvl w:val="0"/>
+          <w:numId w:val="3"/>
+        </w:numPr>
+        <w:spacing w:before="100" w:beforeAutospacing="1" w:after="100" w:afterAutospacing="1" w:line="240" w:lineRule="auto"/>
+        <w:rPr>
+          <w:rFonts w:ascii="Times New Roman" w:eastAsia="Times New Roman" w:hAnsi="Times New Roman" w:cs="Times New Roman"/>
+          <w:sz w:val="24"/>
+          <w:szCs w:val="24"/>
+          <w:lang w:eastAsia="en-UG"/>
+        </w:rPr>
+      </w:pPr>
+      <w:r>
+        <w:rPr>
+          <w:rFonts w:ascii="Times New Roman" w:eastAsia="Times New Roman" w:hAnsi="Times New Roman" w:cs="Times New Roman"/>
+          <w:sz w:val="24"/>
+          <w:szCs w:val="24"/>
+          <w:lang w:eastAsia="en-UG"/>
+        </w:rPr>
+        <w:t>Creating a Repository</w:t>
+      </w:r>
     </w:p>
     <w:p>
       <w:pPr>
         <w:numPr>
           <w:ilvl w:val="1"/>
-          <w:numId w:val="4"/>
-        </w:numPr>
-        <w:spacing w:before="100" w:beforeAutospacing="1" w:after="100" w:afterAutospacing="1" w:line="240" w:lineRule="auto"/>
-        <w:rPr>
-          <w:rFonts w:ascii="Times New Roman" w:eastAsia="Times New Roman" w:hAnsi="Times New Roman" w:cs="Times New Roman"/>
-          <w:sz w:val="24"/>
-          <w:szCs w:val="24"/>
-          <w:lang w:eastAsia="en-UG"/>
-        </w:rPr>
-      </w:pPr>
-      <w:r>
-        <w:rPr>
-          <w:rFonts w:ascii="Courier New" w:eastAsia="Times New Roman" w:hAnsi="Courier New" w:cs="Courier New"/>
-          <w:sz w:val="20"/>
-          <w:szCs w:val="20"/>
-          <w:lang w:eastAsia="en-UG"/>
-        </w:rPr>
-        <w:t>git log</w:t>
-      </w:r>
-    </w:p>
-    <w:p>
-      <w:pPr>
-        <w:numPr>
-          <w:ilvl w:val="0"/>
-          <w:numId w:val="4"/>
-        </w:numPr>
-        <w:spacing w:before="100" w:beforeAutospacing="1" w:after="100" w:afterAutospacing="1" w:line="240" w:lineRule="auto"/>
-        <w:rPr>
-          <w:rFonts w:ascii="Times New Roman" w:eastAsia="Times New Roman" w:hAnsi="Times New Roman" w:cs="Times New Roman"/>
-          <w:sz w:val="24"/>
-          <w:szCs w:val="24"/>
-          <w:lang w:eastAsia="en-UG"/>
-        </w:rPr>
-      </w:pPr>
-      <w:r>
-        <w:rPr>
-          <w:rFonts w:ascii="Times New Roman" w:eastAsia="Times New Roman" w:hAnsi="Times New Roman" w:cs="Times New Roman"/>
-          <w:sz w:val="24"/>
-          <w:szCs w:val="24"/>
-          <w:lang w:eastAsia="en-UG"/>
-        </w:rPr>
-        <w:t>Tracking Changes</w:t>
+          <w:numId w:val="3"/>
+        </w:numPr>
+        <w:spacing w:before="100" w:beforeAutospacing="1" w:after="100" w:afterAutospacing="1" w:line="240" w:lineRule="auto"/>
+        <w:rPr>
+          <w:rFonts w:ascii="Times New Roman" w:eastAsia="Times New Roman" w:hAnsi="Times New Roman" w:cs="Times New Roman"/>
+          <w:sz w:val="24"/>
+          <w:szCs w:val="24"/>
+          <w:lang w:eastAsia="en-UG"/>
+        </w:rPr>
+      </w:pPr>
+      <w:r>
+        <w:rPr>
+          <w:rFonts w:ascii="Times New Roman" w:eastAsia="Times New Roman" w:hAnsi="Times New Roman" w:cs="Times New Roman"/>
+          <w:sz w:val="24"/>
+          <w:szCs w:val="24"/>
+          <w:lang w:eastAsia="en-UG"/>
+        </w:rPr>
+        <w:t>Initializing a new repository</w:t>
       </w:r>
     </w:p>
     <w:p>
       <w:pPr>
         <w:numPr>
           <w:ilvl w:val="1"/>
-          <w:numId w:val="4"/>
-        </w:numPr>
-        <w:spacing w:before="100" w:beforeAutospacing="1" w:after="100" w:afterAutospacing="1" w:line="240" w:lineRule="auto"/>
-        <w:rPr>
-          <w:rFonts w:ascii="Times New Roman" w:eastAsia="Times New Roman" w:hAnsi="Times New Roman" w:cs="Times New Roman"/>
-          <w:sz w:val="24"/>
-          <w:szCs w:val="24"/>
-          <w:lang w:eastAsia="en-UG"/>
-        </w:rPr>
-      </w:pPr>
-      <w:r>
-        <w:rPr>
-          <w:rFonts w:ascii="Times New Roman" w:eastAsia="Times New Roman" w:hAnsi="Times New Roman" w:cs="Times New Roman"/>
-          <w:sz w:val="24"/>
-          <w:szCs w:val="24"/>
-          <w:lang w:eastAsia="en-UG"/>
-        </w:rPr>
-        <w:t xml:space="preserve">Viewing changes with </w:t>
-      </w:r>
-      <w:r>
-        <w:rPr>
-          <w:rFonts w:ascii="Courier New" w:eastAsia="Times New Roman" w:hAnsi="Courier New" w:cs="Courier New"/>
-          <w:sz w:val="20"/>
-          <w:szCs w:val="20"/>
-          <w:lang w:eastAsia="en-UG"/>
-        </w:rPr>
-        <w:t>git diff</w:t>
-      </w:r>
-    </w:p>
-    <w:p>
-      <w:pPr>
-        <w:numPr>
-          <w:ilvl w:val="1"/>
-          <w:numId w:val="4"/>
-        </w:numPr>
-        <w:spacing w:before="100" w:beforeAutospacing="1" w:after="100" w:afterAutospacing="1" w:line="240" w:lineRule="auto"/>
-        <w:rPr>
-          <w:rFonts w:ascii="Times New Roman" w:eastAsia="Times New Roman" w:hAnsi="Times New Roman" w:cs="Times New Roman"/>
-          <w:sz w:val="24"/>
-          <w:szCs w:val="24"/>
-          <w:lang w:eastAsia="en-UG"/>
-        </w:rPr>
-      </w:pPr>
-      <w:r>
-        <w:rPr>
-          <w:rFonts w:ascii="Times New Roman" w:eastAsia="Times New Roman" w:hAnsi="Times New Roman" w:cs="Times New Roman"/>
-          <w:sz w:val="24"/>
-          <w:szCs w:val="24"/>
-          <w:lang w:eastAsia="en-UG"/>
-        </w:rPr>
-        <w:t xml:space="preserve">Viewing commit history with </w:t>
-      </w:r>
-      <w:r>
-        <w:rPr>
-          <w:rFonts w:ascii="Courier New" w:eastAsia="Times New Roman" w:hAnsi="Courier New" w:cs="Courier New"/>
-          <w:sz w:val="20"/>
-          <w:szCs w:val="20"/>
-          <w:lang w:eastAsia="en-UG"/>
-        </w:rPr>
-        <w:t>git log</w:t>
-      </w:r>
-    </w:p>
-    <w:p>
-      <w:pPr>
-        <w:numPr>
-          <w:ilvl w:val="0"/>
-          <w:numId w:val="4"/>
-        </w:numPr>
-        <w:spacing w:before="100" w:beforeAutospacing="1" w:after="100" w:afterAutospacing="1" w:line="240" w:lineRule="auto"/>
-        <w:rPr>
-          <w:rFonts w:ascii="Times New Roman" w:eastAsia="Times New Roman" w:hAnsi="Times New Roman" w:cs="Times New Roman"/>
-          <w:sz w:val="24"/>
-          <w:szCs w:val="24"/>
-          <w:lang w:eastAsia="en-UG"/>
-        </w:rPr>
-      </w:pPr>
-      <w:r>
-        <w:rPr>
-          <w:rFonts w:ascii="Times New Roman" w:eastAsia="Times New Roman" w:hAnsi="Times New Roman" w:cs="Times New Roman"/>
-          <w:sz w:val="24"/>
-          <w:szCs w:val="24"/>
-          <w:lang w:eastAsia="en-UG"/>
-        </w:rPr>
-        <w:t>Undoing Changes</w:t>
-      </w:r>
-    </w:p>
-    <w:p>
-      <w:pPr>
-        <w:numPr>
-          <w:ilvl w:val="1"/>
-          <w:numId w:val="4"/>
-        </w:numPr>
-        <w:spacing w:before="100" w:beforeAutospacing="1" w:after="100" w:afterAutospacing="1" w:line="240" w:lineRule="auto"/>
-        <w:rPr>
-          <w:rFonts w:ascii="Times New Roman" w:eastAsia="Times New Roman" w:hAnsi="Times New Roman" w:cs="Times New Roman"/>
-          <w:sz w:val="24"/>
-          <w:szCs w:val="24"/>
-          <w:lang w:eastAsia="en-UG"/>
-        </w:rPr>
-      </w:pPr>
-      <w:proofErr w:type="spellStart"/>
-      <w:r>
-        <w:rPr>
-          <w:rFonts w:ascii="Times New Roman" w:eastAsia="Times New Roman" w:hAnsi="Times New Roman" w:cs="Times New Roman"/>
-          <w:sz w:val="24"/>
-          <w:szCs w:val="24"/>
-          <w:lang w:eastAsia="en-UG"/>
-        </w:rPr>
-        <w:t>Unstaging</w:t>
-      </w:r>
-      <w:proofErr w:type="spellEnd"/>
-      <w:r>
-        <w:rPr>
-          <w:rFonts w:ascii="Times New Roman" w:eastAsia="Times New Roman" w:hAnsi="Times New Roman" w:cs="Times New Roman"/>
-          <w:sz w:val="24"/>
-          <w:szCs w:val="24"/>
-          <w:lang w:eastAsia="en-UG"/>
-        </w:rPr>
-        <w:t xml:space="preserve"> files with </w:t>
-      </w:r>
-      <w:r>
-        <w:rPr>
-          <w:rFonts w:ascii="Courier New" w:eastAsia="Times New Roman" w:hAnsi="Courier New" w:cs="Courier New"/>
-          <w:sz w:val="20"/>
-          <w:szCs w:val="20"/>
-          <w:lang w:eastAsia="en-UG"/>
-        </w:rPr>
-        <w:t>git reset</w:t>
-      </w:r>
-    </w:p>
-    <w:p>
-      <w:pPr>
-        <w:numPr>
-          <w:ilvl w:val="1"/>
-          <w:numId w:val="4"/>
-        </w:numPr>
-        <w:spacing w:before="100" w:beforeAutospacing="1" w:after="100" w:afterAutospacing="1" w:line="240" w:lineRule="auto"/>
-        <w:rPr>
-          <w:rFonts w:ascii="Times New Roman" w:eastAsia="Times New Roman" w:hAnsi="Times New Roman" w:cs="Times New Roman"/>
-          <w:sz w:val="24"/>
-          <w:szCs w:val="24"/>
-          <w:lang w:eastAsia="en-UG"/>
-        </w:rPr>
-      </w:pPr>
-      <w:r>
-        <w:rPr>
-          <w:rFonts w:ascii="Times New Roman" w:eastAsia="Times New Roman" w:hAnsi="Times New Roman" w:cs="Times New Roman"/>
-          <w:sz w:val="24"/>
-          <w:szCs w:val="24"/>
-          <w:lang w:eastAsia="en-UG"/>
-        </w:rPr>
-        <w:t xml:space="preserve">Amending commits with </w:t>
-      </w:r>
-      <w:r>
-        <w:rPr>
-          <w:rFonts w:ascii="Courier New" w:eastAsia="Times New Roman" w:hAnsi="Courier New" w:cs="Courier New"/>
-          <w:sz w:val="20"/>
-          <w:szCs w:val="20"/>
-          <w:lang w:eastAsia="en-UG"/>
-        </w:rPr>
-        <w:t>git commit --amend</w:t>
-      </w:r>
-    </w:p>
-    <w:p>
-      <w:pPr>
-        <w:numPr>
-          <w:ilvl w:val="1"/>
-          <w:numId w:val="4"/>
-        </w:numPr>
-        <w:spacing w:before="100" w:beforeAutospacing="1" w:after="100" w:afterAutospacing="1" w:line="240" w:lineRule="auto"/>
-        <w:rPr>
-          <w:rFonts w:ascii="Times New Roman" w:eastAsia="Times New Roman" w:hAnsi="Times New Roman" w:cs="Times New Roman"/>
-          <w:sz w:val="24"/>
-          <w:szCs w:val="24"/>
-          <w:lang w:eastAsia="en-UG"/>
-        </w:rPr>
-      </w:pPr>
-      <w:r>
-        <w:rPr>
-          <w:rFonts w:ascii="Times New Roman" w:eastAsia="Times New Roman" w:hAnsi="Times New Roman" w:cs="Times New Roman"/>
-          <w:sz w:val="24"/>
-          <w:szCs w:val="24"/>
-          <w:lang w:eastAsia="en-UG"/>
-        </w:rPr>
-        <w:t xml:space="preserve">Reverting changes with </w:t>
-      </w:r>
-      <w:r>
-        <w:rPr>
-          <w:rFonts w:ascii="Courier New" w:eastAsia="Times New Roman" w:hAnsi="Courier New" w:cs="Courier New"/>
-          <w:sz w:val="20"/>
-          <w:szCs w:val="20"/>
-          <w:lang w:eastAsia="en-UG"/>
-        </w:rPr>
-        <w:t>git revert</w:t>
-      </w:r>
-      <w:commentRangeEnd w:id="0"/>
-      <w:r>
-        <w:rPr>
-          <w:rStyle w:val="CommentReference"/>
-        </w:rPr>
-        <w:commentReference w:id="0"/>
+          <w:numId w:val="3"/>
+        </w:numPr>
+        <w:spacing w:before="100" w:beforeAutospacing="1" w:after="100" w:afterAutospacing="1" w:line="240" w:lineRule="auto"/>
+        <w:rPr>
+          <w:rFonts w:ascii="Times New Roman" w:eastAsia="Times New Roman" w:hAnsi="Times New Roman" w:cs="Times New Roman"/>
+          <w:sz w:val="24"/>
+          <w:szCs w:val="24"/>
+          <w:lang w:eastAsia="en-UG"/>
+        </w:rPr>
+      </w:pPr>
+      <w:r>
+        <w:rPr>
+          <w:rFonts w:ascii="Times New Roman" w:eastAsia="Times New Roman" w:hAnsi="Times New Roman" w:cs="Times New Roman"/>
+          <w:sz w:val="24"/>
+          <w:szCs w:val="24"/>
+          <w:lang w:eastAsia="en-UG"/>
+        </w:rPr>
+        <w:t>Cloning an existing repository</w:t>
       </w:r>
     </w:p>
     <w:p>
@@ -941,7 +583,7 @@
           <w:szCs w:val="27"/>
           <w:lang w:eastAsia="en-UG"/>
         </w:rPr>
-        <w:t>5</w:t>
+        <w:t>4</w:t>
       </w:r>
       <w:commentRangeStart w:id="1"/>
       <w:r>
@@ -953,56 +595,47 @@
           <w:szCs w:val="27"/>
           <w:lang w:eastAsia="en-UG"/>
         </w:rPr>
-        <w:t>. Branching and Merging</w:t>
+        <w:t>. Making Changes</w:t>
       </w:r>
     </w:p>
     <w:p>
       <w:pPr>
         <w:numPr>
           <w:ilvl w:val="0"/>
-          <w:numId w:val="5"/>
-        </w:numPr>
-        <w:spacing w:before="100" w:beforeAutospacing="1" w:after="100" w:afterAutospacing="1" w:line="240" w:lineRule="auto"/>
-        <w:rPr>
-          <w:rFonts w:ascii="Times New Roman" w:eastAsia="Times New Roman" w:hAnsi="Times New Roman" w:cs="Times New Roman"/>
-          <w:sz w:val="24"/>
-          <w:szCs w:val="24"/>
-          <w:lang w:eastAsia="en-UG"/>
-        </w:rPr>
-      </w:pPr>
-      <w:r>
-        <w:rPr>
-          <w:rFonts w:ascii="Times New Roman" w:eastAsia="Times New Roman" w:hAnsi="Times New Roman" w:cs="Times New Roman"/>
-          <w:sz w:val="24"/>
-          <w:szCs w:val="24"/>
-          <w:lang w:eastAsia="en-UG"/>
-        </w:rPr>
-        <w:t>Understanding Branches</w:t>
+          <w:numId w:val="4"/>
+        </w:numPr>
+        <w:spacing w:before="100" w:beforeAutospacing="1" w:after="100" w:afterAutospacing="1" w:line="240" w:lineRule="auto"/>
+        <w:rPr>
+          <w:rFonts w:ascii="Times New Roman" w:eastAsia="Times New Roman" w:hAnsi="Times New Roman" w:cs="Times New Roman"/>
+          <w:sz w:val="24"/>
+          <w:szCs w:val="24"/>
+          <w:lang w:eastAsia="en-UG"/>
+        </w:rPr>
+      </w:pPr>
+      <w:r>
+        <w:rPr>
+          <w:rFonts w:ascii="Times New Roman" w:eastAsia="Times New Roman" w:hAnsi="Times New Roman" w:cs="Times New Roman"/>
+          <w:sz w:val="24"/>
+          <w:szCs w:val="24"/>
+          <w:lang w:eastAsia="en-UG"/>
+        </w:rPr>
+        <w:t>Basic Commands</w:t>
       </w:r>
     </w:p>
     <w:p>
       <w:pPr>
         <w:numPr>
           <w:ilvl w:val="1"/>
-          <w:numId w:val="5"/>
-        </w:numPr>
-        <w:spacing w:before="100" w:beforeAutospacing="1" w:after="100" w:afterAutospacing="1" w:line="240" w:lineRule="auto"/>
-        <w:rPr>
-          <w:rFonts w:ascii="Times New Roman" w:eastAsia="Times New Roman" w:hAnsi="Times New Roman" w:cs="Times New Roman"/>
-          <w:sz w:val="24"/>
-          <w:szCs w:val="24"/>
-          <w:lang w:eastAsia="en-UG"/>
-        </w:rPr>
-      </w:pPr>
-      <w:r>
-        <w:rPr>
-          <w:rFonts w:ascii="Times New Roman" w:eastAsia="Times New Roman" w:hAnsi="Times New Roman" w:cs="Times New Roman"/>
-          <w:sz w:val="24"/>
-          <w:szCs w:val="24"/>
-          <w:lang w:eastAsia="en-UG"/>
-        </w:rPr>
-        <w:t xml:space="preserve">Creating branches with </w:t>
-      </w:r>
+          <w:numId w:val="4"/>
+        </w:numPr>
+        <w:spacing w:before="100" w:beforeAutospacing="1" w:after="100" w:afterAutospacing="1" w:line="240" w:lineRule="auto"/>
+        <w:rPr>
+          <w:rFonts w:ascii="Times New Roman" w:eastAsia="Times New Roman" w:hAnsi="Times New Roman" w:cs="Times New Roman"/>
+          <w:sz w:val="24"/>
+          <w:szCs w:val="24"/>
+          <w:lang w:eastAsia="en-UG"/>
+        </w:rPr>
+      </w:pPr>
       <w:r>
         <w:rPr>
           <w:rFonts w:ascii="Courier New" w:eastAsia="Times New Roman" w:hAnsi="Courier New" w:cs="Courier New"/>
@@ -1010,32 +643,23 @@
           <w:szCs w:val="20"/>
           <w:lang w:eastAsia="en-UG"/>
         </w:rPr>
-        <w:t>git branch</w:t>
+        <w:t>git status</w:t>
       </w:r>
     </w:p>
     <w:p>
       <w:pPr>
         <w:numPr>
           <w:ilvl w:val="1"/>
-          <w:numId w:val="5"/>
-        </w:numPr>
-        <w:spacing w:before="100" w:beforeAutospacing="1" w:after="100" w:afterAutospacing="1" w:line="240" w:lineRule="auto"/>
-        <w:rPr>
-          <w:rFonts w:ascii="Times New Roman" w:eastAsia="Times New Roman" w:hAnsi="Times New Roman" w:cs="Times New Roman"/>
-          <w:sz w:val="24"/>
-          <w:szCs w:val="24"/>
-          <w:lang w:eastAsia="en-UG"/>
-        </w:rPr>
-      </w:pPr>
-      <w:r>
-        <w:rPr>
-          <w:rFonts w:ascii="Times New Roman" w:eastAsia="Times New Roman" w:hAnsi="Times New Roman" w:cs="Times New Roman"/>
-          <w:sz w:val="24"/>
-          <w:szCs w:val="24"/>
-          <w:lang w:eastAsia="en-UG"/>
-        </w:rPr>
-        <w:t xml:space="preserve">Switching branches with </w:t>
-      </w:r>
+          <w:numId w:val="4"/>
+        </w:numPr>
+        <w:spacing w:before="100" w:beforeAutospacing="1" w:after="100" w:afterAutospacing="1" w:line="240" w:lineRule="auto"/>
+        <w:rPr>
+          <w:rFonts w:ascii="Times New Roman" w:eastAsia="Times New Roman" w:hAnsi="Times New Roman" w:cs="Times New Roman"/>
+          <w:sz w:val="24"/>
+          <w:szCs w:val="24"/>
+          <w:lang w:eastAsia="en-UG"/>
+        </w:rPr>
+      </w:pPr>
       <w:r>
         <w:rPr>
           <w:rFonts w:ascii="Courier New" w:eastAsia="Times New Roman" w:hAnsi="Courier New" w:cs="Courier New"/>
@@ -1043,56 +667,9 @@
           <w:szCs w:val="20"/>
           <w:lang w:eastAsia="en-UG"/>
         </w:rPr>
-        <w:t>git checkout</w:t>
-      </w:r>
-    </w:p>
-    <w:p>
-      <w:pPr>
-        <w:numPr>
-          <w:ilvl w:val="0"/>
-          <w:numId w:val="5"/>
-        </w:numPr>
-        <w:spacing w:before="100" w:beforeAutospacing="1" w:after="100" w:afterAutospacing="1" w:line="240" w:lineRule="auto"/>
-        <w:rPr>
-          <w:rFonts w:ascii="Times New Roman" w:eastAsia="Times New Roman" w:hAnsi="Times New Roman" w:cs="Times New Roman"/>
-          <w:sz w:val="24"/>
-          <w:szCs w:val="24"/>
-          <w:lang w:eastAsia="en-UG"/>
-        </w:rPr>
-      </w:pPr>
-      <w:r>
-        <w:rPr>
-          <w:rFonts w:ascii="Times New Roman" w:eastAsia="Times New Roman" w:hAnsi="Times New Roman" w:cs="Times New Roman"/>
-          <w:sz w:val="24"/>
-          <w:szCs w:val="24"/>
-          <w:lang w:eastAsia="en-UG"/>
-        </w:rPr>
-        <w:t>Working with Branches</w:t>
-      </w:r>
-    </w:p>
-    <w:p>
-      <w:pPr>
-        <w:numPr>
-          <w:ilvl w:val="1"/>
-          <w:numId w:val="5"/>
-        </w:numPr>
-        <w:spacing w:before="100" w:beforeAutospacing="1" w:after="100" w:afterAutospacing="1" w:line="240" w:lineRule="auto"/>
-        <w:rPr>
-          <w:rFonts w:ascii="Times New Roman" w:eastAsia="Times New Roman" w:hAnsi="Times New Roman" w:cs="Times New Roman"/>
-          <w:sz w:val="24"/>
-          <w:szCs w:val="24"/>
-          <w:lang w:eastAsia="en-UG"/>
-        </w:rPr>
-      </w:pPr>
-      <w:r>
-        <w:rPr>
-          <w:rFonts w:ascii="Times New Roman" w:eastAsia="Times New Roman" w:hAnsi="Times New Roman" w:cs="Times New Roman"/>
-          <w:sz w:val="24"/>
-          <w:szCs w:val="24"/>
-          <w:lang w:eastAsia="en-UG"/>
-        </w:rPr>
-        <w:t xml:space="preserve">Merging branches with </w:t>
-      </w:r>
+        <w:t xml:space="preserve">git </w:t>
+      </w:r>
+      <w:proofErr w:type="gramStart"/>
       <w:r>
         <w:rPr>
           <w:rFonts w:ascii="Courier New" w:eastAsia="Times New Roman" w:hAnsi="Courier New" w:cs="Courier New"/>
@@ -1100,105 +677,24 @@
           <w:szCs w:val="20"/>
           <w:lang w:eastAsia="en-UG"/>
         </w:rPr>
-        <w:t>git merge</w:t>
-      </w:r>
+        <w:t>add</w:t>
+      </w:r>
+      <w:proofErr w:type="gramEnd"/>
     </w:p>
     <w:p>
       <w:pPr>
         <w:numPr>
           <w:ilvl w:val="1"/>
-          <w:numId w:val="5"/>
-        </w:numPr>
-        <w:spacing w:before="100" w:beforeAutospacing="1" w:after="100" w:afterAutospacing="1" w:line="240" w:lineRule="auto"/>
-        <w:rPr>
-          <w:rFonts w:ascii="Times New Roman" w:eastAsia="Times New Roman" w:hAnsi="Times New Roman" w:cs="Times New Roman"/>
-          <w:sz w:val="24"/>
-          <w:szCs w:val="24"/>
-          <w:lang w:eastAsia="en-UG"/>
-        </w:rPr>
-      </w:pPr>
-      <w:r>
-        <w:rPr>
-          <w:rFonts w:ascii="Times New Roman" w:eastAsia="Times New Roman" w:hAnsi="Times New Roman" w:cs="Times New Roman"/>
-          <w:sz w:val="24"/>
-          <w:szCs w:val="24"/>
-          <w:lang w:eastAsia="en-UG"/>
-        </w:rPr>
-        <w:t>Resolving merge conflicts</w:t>
-      </w:r>
-    </w:p>
-    <w:p>
-      <w:pPr>
-        <w:numPr>
-          <w:ilvl w:val="1"/>
-          <w:numId w:val="5"/>
-        </w:numPr>
-        <w:spacing w:before="100" w:beforeAutospacing="1" w:after="100" w:afterAutospacing="1" w:line="240" w:lineRule="auto"/>
-        <w:rPr>
-          <w:rFonts w:ascii="Times New Roman" w:eastAsia="Times New Roman" w:hAnsi="Times New Roman" w:cs="Times New Roman"/>
-          <w:sz w:val="24"/>
-          <w:szCs w:val="24"/>
-          <w:lang w:eastAsia="en-UG"/>
-        </w:rPr>
-      </w:pPr>
-      <w:r>
-        <w:rPr>
-          <w:rFonts w:ascii="Times New Roman" w:eastAsia="Times New Roman" w:hAnsi="Times New Roman" w:cs="Times New Roman"/>
-          <w:sz w:val="24"/>
-          <w:szCs w:val="24"/>
-          <w:lang w:eastAsia="en-UG"/>
-        </w:rPr>
-        <w:lastRenderedPageBreak/>
-        <w:t>Deleting branches</w:t>
-      </w:r>
-    </w:p>
-    <w:p>
-      <w:pPr>
-        <w:numPr>
-          <w:ilvl w:val="0"/>
-          <w:numId w:val="5"/>
-        </w:numPr>
-        <w:spacing w:before="100" w:beforeAutospacing="1" w:after="100" w:afterAutospacing="1" w:line="240" w:lineRule="auto"/>
-        <w:rPr>
-          <w:rFonts w:ascii="Times New Roman" w:eastAsia="Times New Roman" w:hAnsi="Times New Roman" w:cs="Times New Roman"/>
-          <w:sz w:val="24"/>
-          <w:szCs w:val="24"/>
-          <w:lang w:eastAsia="en-UG"/>
-        </w:rPr>
-      </w:pPr>
-      <w:r>
-        <w:rPr>
-          <w:rFonts w:ascii="Times New Roman" w:eastAsia="Times New Roman" w:hAnsi="Times New Roman" w:cs="Times New Roman"/>
-          <w:sz w:val="24"/>
-          <w:szCs w:val="24"/>
-          <w:lang w:eastAsia="en-UG"/>
-        </w:rPr>
-        <w:t>Advanced Branching</w:t>
-      </w:r>
-    </w:p>
-    <w:p>
-      <w:pPr>
-        <w:numPr>
-          <w:ilvl w:val="1"/>
-          <w:numId w:val="5"/>
-        </w:numPr>
-        <w:spacing w:before="100" w:beforeAutospacing="1" w:after="100" w:afterAutospacing="1" w:line="240" w:lineRule="auto"/>
-        <w:rPr>
-          <w:rFonts w:ascii="Times New Roman" w:eastAsia="Times New Roman" w:hAnsi="Times New Roman" w:cs="Times New Roman"/>
-          <w:sz w:val="24"/>
-          <w:szCs w:val="24"/>
-          <w:lang w:eastAsia="en-UG"/>
-        </w:rPr>
-      </w:pPr>
-      <w:r>
-        <w:rPr>
-          <w:rFonts w:ascii="Times New Roman" w:eastAsia="Times New Roman" w:hAnsi="Times New Roman" w:cs="Times New Roman"/>
-          <w:sz w:val="24"/>
-          <w:szCs w:val="24"/>
-          <w:lang w:eastAsia="en-UG"/>
-        </w:rPr>
-        <w:t xml:space="preserve">Rebasing with </w:t>
-      </w:r>
+          <w:numId w:val="4"/>
+        </w:numPr>
+        <w:spacing w:before="100" w:beforeAutospacing="1" w:after="100" w:afterAutospacing="1" w:line="240" w:lineRule="auto"/>
+        <w:rPr>
+          <w:rFonts w:ascii="Times New Roman" w:eastAsia="Times New Roman" w:hAnsi="Times New Roman" w:cs="Times New Roman"/>
+          <w:sz w:val="24"/>
+          <w:szCs w:val="24"/>
+          <w:lang w:eastAsia="en-UG"/>
+        </w:rPr>
+      </w:pPr>
       <w:r>
         <w:rPr>
           <w:rFonts w:ascii="Courier New" w:eastAsia="Times New Roman" w:hAnsi="Courier New" w:cs="Courier New"/>
@@ -1206,32 +702,9 @@
           <w:szCs w:val="20"/>
           <w:lang w:eastAsia="en-UG"/>
         </w:rPr>
-        <w:t>git rebase</w:t>
-      </w:r>
-    </w:p>
-    <w:p>
-      <w:pPr>
-        <w:numPr>
-          <w:ilvl w:val="1"/>
-          <w:numId w:val="5"/>
-        </w:numPr>
-        <w:spacing w:before="100" w:beforeAutospacing="1" w:after="100" w:afterAutospacing="1" w:line="240" w:lineRule="auto"/>
-        <w:rPr>
-          <w:rFonts w:ascii="Times New Roman" w:eastAsia="Times New Roman" w:hAnsi="Times New Roman" w:cs="Times New Roman"/>
-          <w:sz w:val="24"/>
-          <w:szCs w:val="24"/>
-          <w:lang w:eastAsia="en-UG"/>
-        </w:rPr>
-      </w:pPr>
-      <w:r>
-        <w:rPr>
-          <w:rFonts w:ascii="Times New Roman" w:eastAsia="Times New Roman" w:hAnsi="Times New Roman" w:cs="Times New Roman"/>
-          <w:sz w:val="24"/>
-          <w:szCs w:val="24"/>
-          <w:lang w:eastAsia="en-UG"/>
-        </w:rPr>
-        <w:t xml:space="preserve">Cherry-picking with </w:t>
-      </w:r>
+        <w:t xml:space="preserve">git </w:t>
+      </w:r>
+      <w:proofErr w:type="gramStart"/>
       <w:r>
         <w:rPr>
           <w:rFonts w:ascii="Courier New" w:eastAsia="Times New Roman" w:hAnsi="Courier New" w:cs="Courier New"/>
@@ -1239,7 +712,256 @@
           <w:szCs w:val="20"/>
           <w:lang w:eastAsia="en-UG"/>
         </w:rPr>
-        <w:t>git cherry-pick</w:t>
+        <w:t>commit</w:t>
+      </w:r>
+      <w:proofErr w:type="gramEnd"/>
+    </w:p>
+    <w:p>
+      <w:pPr>
+        <w:numPr>
+          <w:ilvl w:val="1"/>
+          <w:numId w:val="4"/>
+        </w:numPr>
+        <w:spacing w:before="100" w:beforeAutospacing="1" w:after="100" w:afterAutospacing="1" w:line="240" w:lineRule="auto"/>
+        <w:rPr>
+          <w:rFonts w:ascii="Times New Roman" w:eastAsia="Times New Roman" w:hAnsi="Times New Roman" w:cs="Times New Roman"/>
+          <w:sz w:val="24"/>
+          <w:szCs w:val="24"/>
+          <w:lang w:eastAsia="en-UG"/>
+        </w:rPr>
+      </w:pPr>
+      <w:r>
+        <w:rPr>
+          <w:rFonts w:ascii="Courier New" w:eastAsia="Times New Roman" w:hAnsi="Courier New" w:cs="Courier New"/>
+          <w:sz w:val="20"/>
+          <w:szCs w:val="20"/>
+          <w:lang w:eastAsia="en-UG"/>
+        </w:rPr>
+        <w:t>git log</w:t>
+      </w:r>
+    </w:p>
+    <w:p>
+      <w:pPr>
+        <w:numPr>
+          <w:ilvl w:val="0"/>
+          <w:numId w:val="4"/>
+        </w:numPr>
+        <w:spacing w:before="100" w:beforeAutospacing="1" w:after="100" w:afterAutospacing="1" w:line="240" w:lineRule="auto"/>
+        <w:rPr>
+          <w:rFonts w:ascii="Times New Roman" w:eastAsia="Times New Roman" w:hAnsi="Times New Roman" w:cs="Times New Roman"/>
+          <w:sz w:val="24"/>
+          <w:szCs w:val="24"/>
+          <w:lang w:eastAsia="en-UG"/>
+        </w:rPr>
+      </w:pPr>
+      <w:r>
+        <w:rPr>
+          <w:rFonts w:ascii="Times New Roman" w:eastAsia="Times New Roman" w:hAnsi="Times New Roman" w:cs="Times New Roman"/>
+          <w:sz w:val="24"/>
+          <w:szCs w:val="24"/>
+          <w:lang w:eastAsia="en-UG"/>
+        </w:rPr>
+        <w:t>Tracking Changes</w:t>
+      </w:r>
+    </w:p>
+    <w:p>
+      <w:pPr>
+        <w:numPr>
+          <w:ilvl w:val="1"/>
+          <w:numId w:val="4"/>
+        </w:numPr>
+        <w:spacing w:before="100" w:beforeAutospacing="1" w:after="100" w:afterAutospacing="1" w:line="240" w:lineRule="auto"/>
+        <w:rPr>
+          <w:rFonts w:ascii="Times New Roman" w:eastAsia="Times New Roman" w:hAnsi="Times New Roman" w:cs="Times New Roman"/>
+          <w:sz w:val="24"/>
+          <w:szCs w:val="24"/>
+          <w:lang w:eastAsia="en-UG"/>
+        </w:rPr>
+      </w:pPr>
+      <w:r>
+        <w:rPr>
+          <w:rFonts w:ascii="Times New Roman" w:eastAsia="Times New Roman" w:hAnsi="Times New Roman" w:cs="Times New Roman"/>
+          <w:sz w:val="24"/>
+          <w:szCs w:val="24"/>
+          <w:lang w:eastAsia="en-UG"/>
+        </w:rPr>
+        <w:t xml:space="preserve">Viewing changes with </w:t>
+      </w:r>
+      <w:r>
+        <w:rPr>
+          <w:rFonts w:ascii="Courier New" w:eastAsia="Times New Roman" w:hAnsi="Courier New" w:cs="Courier New"/>
+          <w:sz w:val="20"/>
+          <w:szCs w:val="20"/>
+          <w:lang w:eastAsia="en-UG"/>
+        </w:rPr>
+        <w:t>git diff</w:t>
+      </w:r>
+    </w:p>
+    <w:p>
+      <w:pPr>
+        <w:numPr>
+          <w:ilvl w:val="1"/>
+          <w:numId w:val="4"/>
+        </w:numPr>
+        <w:spacing w:before="100" w:beforeAutospacing="1" w:after="100" w:afterAutospacing="1" w:line="240" w:lineRule="auto"/>
+        <w:rPr>
+          <w:rFonts w:ascii="Times New Roman" w:eastAsia="Times New Roman" w:hAnsi="Times New Roman" w:cs="Times New Roman"/>
+          <w:sz w:val="24"/>
+          <w:szCs w:val="24"/>
+          <w:lang w:eastAsia="en-UG"/>
+        </w:rPr>
+      </w:pPr>
+      <w:r>
+        <w:rPr>
+          <w:rFonts w:ascii="Times New Roman" w:eastAsia="Times New Roman" w:hAnsi="Times New Roman" w:cs="Times New Roman"/>
+          <w:sz w:val="24"/>
+          <w:szCs w:val="24"/>
+          <w:lang w:eastAsia="en-UG"/>
+        </w:rPr>
+        <w:t xml:space="preserve">Viewing commit history with </w:t>
+      </w:r>
+      <w:r>
+        <w:rPr>
+          <w:rFonts w:ascii="Courier New" w:eastAsia="Times New Roman" w:hAnsi="Courier New" w:cs="Courier New"/>
+          <w:sz w:val="20"/>
+          <w:szCs w:val="20"/>
+          <w:lang w:eastAsia="en-UG"/>
+        </w:rPr>
+        <w:t>git log</w:t>
+      </w:r>
+    </w:p>
+    <w:p>
+      <w:pPr>
+        <w:numPr>
+          <w:ilvl w:val="0"/>
+          <w:numId w:val="4"/>
+        </w:numPr>
+        <w:spacing w:before="100" w:beforeAutospacing="1" w:after="100" w:afterAutospacing="1" w:line="240" w:lineRule="auto"/>
+        <w:rPr>
+          <w:rFonts w:ascii="Times New Roman" w:eastAsia="Times New Roman" w:hAnsi="Times New Roman" w:cs="Times New Roman"/>
+          <w:sz w:val="24"/>
+          <w:szCs w:val="24"/>
+          <w:lang w:eastAsia="en-UG"/>
+        </w:rPr>
+      </w:pPr>
+      <w:r>
+        <w:rPr>
+          <w:rFonts w:ascii="Times New Roman" w:eastAsia="Times New Roman" w:hAnsi="Times New Roman" w:cs="Times New Roman"/>
+          <w:sz w:val="24"/>
+          <w:szCs w:val="24"/>
+          <w:lang w:eastAsia="en-UG"/>
+        </w:rPr>
+        <w:t>Undoing Changes</w:t>
+      </w:r>
+    </w:p>
+    <w:p>
+      <w:pPr>
+        <w:numPr>
+          <w:ilvl w:val="1"/>
+          <w:numId w:val="4"/>
+        </w:numPr>
+        <w:spacing w:before="100" w:beforeAutospacing="1" w:after="100" w:afterAutospacing="1" w:line="240" w:lineRule="auto"/>
+        <w:rPr>
+          <w:rFonts w:ascii="Times New Roman" w:eastAsia="Times New Roman" w:hAnsi="Times New Roman" w:cs="Times New Roman"/>
+          <w:sz w:val="24"/>
+          <w:szCs w:val="24"/>
+          <w:lang w:eastAsia="en-UG"/>
+        </w:rPr>
+      </w:pPr>
+      <w:proofErr w:type="spellStart"/>
+      <w:r>
+        <w:rPr>
+          <w:rFonts w:ascii="Times New Roman" w:eastAsia="Times New Roman" w:hAnsi="Times New Roman" w:cs="Times New Roman"/>
+          <w:sz w:val="24"/>
+          <w:szCs w:val="24"/>
+          <w:lang w:eastAsia="en-UG"/>
+        </w:rPr>
+        <w:t>Unstaging</w:t>
+      </w:r>
+      <w:proofErr w:type="spellEnd"/>
+      <w:r>
+        <w:rPr>
+          <w:rFonts w:ascii="Times New Roman" w:eastAsia="Times New Roman" w:hAnsi="Times New Roman" w:cs="Times New Roman"/>
+          <w:sz w:val="24"/>
+          <w:szCs w:val="24"/>
+          <w:lang w:eastAsia="en-UG"/>
+        </w:rPr>
+        <w:t xml:space="preserve"> files with </w:t>
+      </w:r>
+      <w:r>
+        <w:rPr>
+          <w:rFonts w:ascii="Courier New" w:eastAsia="Times New Roman" w:hAnsi="Courier New" w:cs="Courier New"/>
+          <w:sz w:val="20"/>
+          <w:szCs w:val="20"/>
+          <w:lang w:eastAsia="en-UG"/>
+        </w:rPr>
+        <w:t>git reset</w:t>
+      </w:r>
+    </w:p>
+    <w:p>
+      <w:pPr>
+        <w:numPr>
+          <w:ilvl w:val="1"/>
+          <w:numId w:val="4"/>
+        </w:numPr>
+        <w:spacing w:before="100" w:beforeAutospacing="1" w:after="100" w:afterAutospacing="1" w:line="240" w:lineRule="auto"/>
+        <w:rPr>
+          <w:rFonts w:ascii="Times New Roman" w:eastAsia="Times New Roman" w:hAnsi="Times New Roman" w:cs="Times New Roman"/>
+          <w:sz w:val="24"/>
+          <w:szCs w:val="24"/>
+          <w:lang w:eastAsia="en-UG"/>
+        </w:rPr>
+      </w:pPr>
+      <w:r>
+        <w:rPr>
+          <w:rFonts w:ascii="Times New Roman" w:eastAsia="Times New Roman" w:hAnsi="Times New Roman" w:cs="Times New Roman"/>
+          <w:sz w:val="24"/>
+          <w:szCs w:val="24"/>
+          <w:lang w:eastAsia="en-UG"/>
+        </w:rPr>
+        <w:t xml:space="preserve">Amending commits with </w:t>
+      </w:r>
+      <w:r>
+        <w:rPr>
+          <w:rFonts w:ascii="Courier New" w:eastAsia="Times New Roman" w:hAnsi="Courier New" w:cs="Courier New"/>
+          <w:sz w:val="20"/>
+          <w:szCs w:val="20"/>
+          <w:lang w:eastAsia="en-UG"/>
+        </w:rPr>
+        <w:t>git commit --amend</w:t>
+      </w:r>
+    </w:p>
+    <w:p>
+      <w:pPr>
+        <w:numPr>
+          <w:ilvl w:val="1"/>
+          <w:numId w:val="4"/>
+        </w:numPr>
+        <w:spacing w:before="100" w:beforeAutospacing="1" w:after="100" w:afterAutospacing="1" w:line="240" w:lineRule="auto"/>
+        <w:rPr>
+          <w:rFonts w:ascii="Times New Roman" w:eastAsia="Times New Roman" w:hAnsi="Times New Roman" w:cs="Times New Roman"/>
+          <w:sz w:val="24"/>
+          <w:szCs w:val="24"/>
+          <w:lang w:eastAsia="en-UG"/>
+        </w:rPr>
+      </w:pPr>
+      <w:r>
+        <w:rPr>
+          <w:rFonts w:ascii="Times New Roman" w:eastAsia="Times New Roman" w:hAnsi="Times New Roman" w:cs="Times New Roman"/>
+          <w:sz w:val="24"/>
+          <w:szCs w:val="24"/>
+          <w:lang w:eastAsia="en-UG"/>
+        </w:rPr>
+        <w:t xml:space="preserve">Reverting changes with </w:t>
+      </w:r>
+      <w:r>
+        <w:rPr>
+          <w:rFonts w:ascii="Courier New" w:eastAsia="Times New Roman" w:hAnsi="Courier New" w:cs="Courier New"/>
+          <w:sz w:val="20"/>
+          <w:szCs w:val="20"/>
+          <w:lang w:eastAsia="en-UG"/>
+        </w:rPr>
+        <w:t>git revert</w:t>
       </w:r>
       <w:commentRangeEnd w:id="1"/>
       <w:r>
@@ -1271,7 +993,7 @@
           <w:szCs w:val="27"/>
           <w:lang w:eastAsia="en-UG"/>
         </w:rPr>
-        <w:t xml:space="preserve">6. </w:t>
+        <w:t>5</w:t>
       </w:r>
       <w:commentRangeStart w:id="2"/>
       <w:r>
@@ -1283,55 +1005,55 @@
           <w:szCs w:val="27"/>
           <w:lang w:eastAsia="en-UG"/>
         </w:rPr>
-        <w:t>Remote Repositories</w:t>
+        <w:t>. Branching and Merging</w:t>
       </w:r>
     </w:p>
     <w:p>
       <w:pPr>
         <w:numPr>
           <w:ilvl w:val="0"/>
-          <w:numId w:val="6"/>
-        </w:numPr>
-        <w:spacing w:before="100" w:beforeAutospacing="1" w:after="100" w:afterAutospacing="1" w:line="240" w:lineRule="auto"/>
-        <w:rPr>
-          <w:rFonts w:ascii="Times New Roman" w:eastAsia="Times New Roman" w:hAnsi="Times New Roman" w:cs="Times New Roman"/>
-          <w:sz w:val="24"/>
-          <w:szCs w:val="24"/>
-          <w:lang w:eastAsia="en-UG"/>
-        </w:rPr>
-      </w:pPr>
-      <w:r>
-        <w:rPr>
-          <w:rFonts w:ascii="Times New Roman" w:eastAsia="Times New Roman" w:hAnsi="Times New Roman" w:cs="Times New Roman"/>
-          <w:sz w:val="24"/>
-          <w:szCs w:val="24"/>
-          <w:lang w:eastAsia="en-UG"/>
-        </w:rPr>
-        <w:t>Working with Remotes</w:t>
+          <w:numId w:val="5"/>
+        </w:numPr>
+        <w:spacing w:before="100" w:beforeAutospacing="1" w:after="100" w:afterAutospacing="1" w:line="240" w:lineRule="auto"/>
+        <w:rPr>
+          <w:rFonts w:ascii="Times New Roman" w:eastAsia="Times New Roman" w:hAnsi="Times New Roman" w:cs="Times New Roman"/>
+          <w:sz w:val="24"/>
+          <w:szCs w:val="24"/>
+          <w:lang w:eastAsia="en-UG"/>
+        </w:rPr>
+      </w:pPr>
+      <w:r>
+        <w:rPr>
+          <w:rFonts w:ascii="Times New Roman" w:eastAsia="Times New Roman" w:hAnsi="Times New Roman" w:cs="Times New Roman"/>
+          <w:sz w:val="24"/>
+          <w:szCs w:val="24"/>
+          <w:lang w:eastAsia="en-UG"/>
+        </w:rPr>
+        <w:t>Understanding Branches</w:t>
       </w:r>
     </w:p>
     <w:p>
       <w:pPr>
         <w:numPr>
           <w:ilvl w:val="1"/>
-          <w:numId w:val="6"/>
-        </w:numPr>
-        <w:spacing w:before="100" w:beforeAutospacing="1" w:after="100" w:afterAutospacing="1" w:line="240" w:lineRule="auto"/>
-        <w:rPr>
-          <w:rFonts w:ascii="Times New Roman" w:eastAsia="Times New Roman" w:hAnsi="Times New Roman" w:cs="Times New Roman"/>
-          <w:sz w:val="24"/>
-          <w:szCs w:val="24"/>
-          <w:lang w:eastAsia="en-UG"/>
-        </w:rPr>
-      </w:pPr>
-      <w:r>
-        <w:rPr>
-          <w:rFonts w:ascii="Times New Roman" w:eastAsia="Times New Roman" w:hAnsi="Times New Roman" w:cs="Times New Roman"/>
-          <w:sz w:val="24"/>
-          <w:szCs w:val="24"/>
-          <w:lang w:eastAsia="en-UG"/>
-        </w:rPr>
-        <w:t xml:space="preserve">Adding a remote repository with </w:t>
+          <w:numId w:val="5"/>
+        </w:numPr>
+        <w:spacing w:before="100" w:beforeAutospacing="1" w:after="100" w:afterAutospacing="1" w:line="240" w:lineRule="auto"/>
+        <w:rPr>
+          <w:rFonts w:ascii="Times New Roman" w:eastAsia="Times New Roman" w:hAnsi="Times New Roman" w:cs="Times New Roman"/>
+          <w:sz w:val="24"/>
+          <w:szCs w:val="24"/>
+          <w:lang w:eastAsia="en-UG"/>
+        </w:rPr>
+      </w:pPr>
+      <w:r>
+        <w:rPr>
+          <w:rFonts w:ascii="Times New Roman" w:eastAsia="Times New Roman" w:hAnsi="Times New Roman" w:cs="Times New Roman"/>
+          <w:sz w:val="24"/>
+          <w:szCs w:val="24"/>
+          <w:lang w:eastAsia="en-UG"/>
+        </w:rPr>
+        <w:t xml:space="preserve">Creating branches with </w:t>
       </w:r>
       <w:r>
         <w:rPr>
@@ -1340,31 +1062,31 @@
           <w:szCs w:val="20"/>
           <w:lang w:eastAsia="en-UG"/>
         </w:rPr>
-        <w:t>git remote add</w:t>
+        <w:t>git branch</w:t>
       </w:r>
     </w:p>
     <w:p>
       <w:pPr>
         <w:numPr>
           <w:ilvl w:val="1"/>
-          <w:numId w:val="6"/>
-        </w:numPr>
-        <w:spacing w:before="100" w:beforeAutospacing="1" w:after="100" w:afterAutospacing="1" w:line="240" w:lineRule="auto"/>
-        <w:rPr>
-          <w:rFonts w:ascii="Times New Roman" w:eastAsia="Times New Roman" w:hAnsi="Times New Roman" w:cs="Times New Roman"/>
-          <w:sz w:val="24"/>
-          <w:szCs w:val="24"/>
-          <w:lang w:eastAsia="en-UG"/>
-        </w:rPr>
-      </w:pPr>
-      <w:r>
-        <w:rPr>
-          <w:rFonts w:ascii="Times New Roman" w:eastAsia="Times New Roman" w:hAnsi="Times New Roman" w:cs="Times New Roman"/>
-          <w:sz w:val="24"/>
-          <w:szCs w:val="24"/>
-          <w:lang w:eastAsia="en-UG"/>
-        </w:rPr>
-        <w:t xml:space="preserve">Fetching changes with </w:t>
+          <w:numId w:val="5"/>
+        </w:numPr>
+        <w:spacing w:before="100" w:beforeAutospacing="1" w:after="100" w:afterAutospacing="1" w:line="240" w:lineRule="auto"/>
+        <w:rPr>
+          <w:rFonts w:ascii="Times New Roman" w:eastAsia="Times New Roman" w:hAnsi="Times New Roman" w:cs="Times New Roman"/>
+          <w:sz w:val="24"/>
+          <w:szCs w:val="24"/>
+          <w:lang w:eastAsia="en-UG"/>
+        </w:rPr>
+      </w:pPr>
+      <w:r>
+        <w:rPr>
+          <w:rFonts w:ascii="Times New Roman" w:eastAsia="Times New Roman" w:hAnsi="Times New Roman" w:cs="Times New Roman"/>
+          <w:sz w:val="24"/>
+          <w:szCs w:val="24"/>
+          <w:lang w:eastAsia="en-UG"/>
+        </w:rPr>
+        <w:t xml:space="preserve">Switching branches with </w:t>
       </w:r>
       <w:r>
         <w:rPr>
@@ -1373,31 +1095,56 @@
           <w:szCs w:val="20"/>
           <w:lang w:eastAsia="en-UG"/>
         </w:rPr>
-        <w:t>git fetch</w:t>
+        <w:t>git checkout</w:t>
+      </w:r>
+    </w:p>
+    <w:p>
+      <w:pPr>
+        <w:numPr>
+          <w:ilvl w:val="0"/>
+          <w:numId w:val="5"/>
+        </w:numPr>
+        <w:spacing w:before="100" w:beforeAutospacing="1" w:after="100" w:afterAutospacing="1" w:line="240" w:lineRule="auto"/>
+        <w:rPr>
+          <w:rFonts w:ascii="Times New Roman" w:eastAsia="Times New Roman" w:hAnsi="Times New Roman" w:cs="Times New Roman"/>
+          <w:sz w:val="24"/>
+          <w:szCs w:val="24"/>
+          <w:lang w:eastAsia="en-UG"/>
+        </w:rPr>
+      </w:pPr>
+      <w:r>
+        <w:rPr>
+          <w:rFonts w:ascii="Times New Roman" w:eastAsia="Times New Roman" w:hAnsi="Times New Roman" w:cs="Times New Roman"/>
+          <w:sz w:val="24"/>
+          <w:szCs w:val="24"/>
+          <w:lang w:eastAsia="en-UG"/>
+        </w:rPr>
+        <w:t>Working with Branches</w:t>
       </w:r>
     </w:p>
     <w:p>
       <w:pPr>
         <w:numPr>
           <w:ilvl w:val="1"/>
-          <w:numId w:val="6"/>
-        </w:numPr>
-        <w:spacing w:before="100" w:beforeAutospacing="1" w:after="100" w:afterAutospacing="1" w:line="240" w:lineRule="auto"/>
-        <w:rPr>
-          <w:rFonts w:ascii="Times New Roman" w:eastAsia="Times New Roman" w:hAnsi="Times New Roman" w:cs="Times New Roman"/>
-          <w:sz w:val="24"/>
-          <w:szCs w:val="24"/>
-          <w:lang w:eastAsia="en-UG"/>
-        </w:rPr>
-      </w:pPr>
-      <w:r>
-        <w:rPr>
-          <w:rFonts w:ascii="Times New Roman" w:eastAsia="Times New Roman" w:hAnsi="Times New Roman" w:cs="Times New Roman"/>
-          <w:sz w:val="24"/>
-          <w:szCs w:val="24"/>
-          <w:lang w:eastAsia="en-UG"/>
-        </w:rPr>
-        <w:t xml:space="preserve">Pulling changes with </w:t>
+          <w:numId w:val="5"/>
+        </w:numPr>
+        <w:spacing w:before="100" w:beforeAutospacing="1" w:after="100" w:afterAutospacing="1" w:line="240" w:lineRule="auto"/>
+        <w:rPr>
+          <w:rFonts w:ascii="Times New Roman" w:eastAsia="Times New Roman" w:hAnsi="Times New Roman" w:cs="Times New Roman"/>
+          <w:sz w:val="24"/>
+          <w:szCs w:val="24"/>
+          <w:lang w:eastAsia="en-UG"/>
+        </w:rPr>
+      </w:pPr>
+      <w:r>
+        <w:rPr>
+          <w:rFonts w:ascii="Times New Roman" w:eastAsia="Times New Roman" w:hAnsi="Times New Roman" w:cs="Times New Roman"/>
+          <w:sz w:val="24"/>
+          <w:szCs w:val="24"/>
+          <w:lang w:eastAsia="en-UG"/>
+        </w:rPr>
+        <w:lastRenderedPageBreak/>
+        <w:t xml:space="preserve">Merging branches with </w:t>
       </w:r>
       <w:r>
         <w:rPr>
@@ -1406,31 +1153,103 @@
           <w:szCs w:val="20"/>
           <w:lang w:eastAsia="en-UG"/>
         </w:rPr>
-        <w:t>git pull</w:t>
+        <w:t>git merge</w:t>
       </w:r>
     </w:p>
     <w:p>
       <w:pPr>
         <w:numPr>
           <w:ilvl w:val="1"/>
-          <w:numId w:val="6"/>
-        </w:numPr>
-        <w:spacing w:before="100" w:beforeAutospacing="1" w:after="100" w:afterAutospacing="1" w:line="240" w:lineRule="auto"/>
-        <w:rPr>
-          <w:rFonts w:ascii="Times New Roman" w:eastAsia="Times New Roman" w:hAnsi="Times New Roman" w:cs="Times New Roman"/>
-          <w:sz w:val="24"/>
-          <w:szCs w:val="24"/>
-          <w:lang w:eastAsia="en-UG"/>
-        </w:rPr>
-      </w:pPr>
-      <w:r>
-        <w:rPr>
-          <w:rFonts w:ascii="Times New Roman" w:eastAsia="Times New Roman" w:hAnsi="Times New Roman" w:cs="Times New Roman"/>
-          <w:sz w:val="24"/>
-          <w:szCs w:val="24"/>
-          <w:lang w:eastAsia="en-UG"/>
-        </w:rPr>
-        <w:t xml:space="preserve">Pushing changes with </w:t>
+          <w:numId w:val="5"/>
+        </w:numPr>
+        <w:spacing w:before="100" w:beforeAutospacing="1" w:after="100" w:afterAutospacing="1" w:line="240" w:lineRule="auto"/>
+        <w:rPr>
+          <w:rFonts w:ascii="Times New Roman" w:eastAsia="Times New Roman" w:hAnsi="Times New Roman" w:cs="Times New Roman"/>
+          <w:sz w:val="24"/>
+          <w:szCs w:val="24"/>
+          <w:lang w:eastAsia="en-UG"/>
+        </w:rPr>
+      </w:pPr>
+      <w:r>
+        <w:rPr>
+          <w:rFonts w:ascii="Times New Roman" w:eastAsia="Times New Roman" w:hAnsi="Times New Roman" w:cs="Times New Roman"/>
+          <w:sz w:val="24"/>
+          <w:szCs w:val="24"/>
+          <w:lang w:eastAsia="en-UG"/>
+        </w:rPr>
+        <w:t>Resolving merge conflicts</w:t>
+      </w:r>
+    </w:p>
+    <w:p>
+      <w:pPr>
+        <w:numPr>
+          <w:ilvl w:val="1"/>
+          <w:numId w:val="5"/>
+        </w:numPr>
+        <w:spacing w:before="100" w:beforeAutospacing="1" w:after="100" w:afterAutospacing="1" w:line="240" w:lineRule="auto"/>
+        <w:rPr>
+          <w:rFonts w:ascii="Times New Roman" w:eastAsia="Times New Roman" w:hAnsi="Times New Roman" w:cs="Times New Roman"/>
+          <w:sz w:val="24"/>
+          <w:szCs w:val="24"/>
+          <w:lang w:eastAsia="en-UG"/>
+        </w:rPr>
+      </w:pPr>
+      <w:r>
+        <w:rPr>
+          <w:rFonts w:ascii="Times New Roman" w:eastAsia="Times New Roman" w:hAnsi="Times New Roman" w:cs="Times New Roman"/>
+          <w:sz w:val="24"/>
+          <w:szCs w:val="24"/>
+          <w:lang w:eastAsia="en-UG"/>
+        </w:rPr>
+        <w:t>Deleting branches</w:t>
+      </w:r>
+    </w:p>
+    <w:p>
+      <w:pPr>
+        <w:numPr>
+          <w:ilvl w:val="0"/>
+          <w:numId w:val="5"/>
+        </w:numPr>
+        <w:spacing w:before="100" w:beforeAutospacing="1" w:after="100" w:afterAutospacing="1" w:line="240" w:lineRule="auto"/>
+        <w:rPr>
+          <w:rFonts w:ascii="Times New Roman" w:eastAsia="Times New Roman" w:hAnsi="Times New Roman" w:cs="Times New Roman"/>
+          <w:sz w:val="24"/>
+          <w:szCs w:val="24"/>
+          <w:lang w:eastAsia="en-UG"/>
+        </w:rPr>
+      </w:pPr>
+      <w:r>
+        <w:rPr>
+          <w:rFonts w:ascii="Times New Roman" w:eastAsia="Times New Roman" w:hAnsi="Times New Roman" w:cs="Times New Roman"/>
+          <w:sz w:val="24"/>
+          <w:szCs w:val="24"/>
+          <w:lang w:eastAsia="en-UG"/>
+        </w:rPr>
+        <w:t>Advanced Branching</w:t>
+      </w:r>
+    </w:p>
+    <w:p>
+      <w:pPr>
+        <w:numPr>
+          <w:ilvl w:val="1"/>
+          <w:numId w:val="5"/>
+        </w:numPr>
+        <w:spacing w:before="100" w:beforeAutospacing="1" w:after="100" w:afterAutospacing="1" w:line="240" w:lineRule="auto"/>
+        <w:rPr>
+          <w:rFonts w:ascii="Times New Roman" w:eastAsia="Times New Roman" w:hAnsi="Times New Roman" w:cs="Times New Roman"/>
+          <w:sz w:val="24"/>
+          <w:szCs w:val="24"/>
+          <w:lang w:eastAsia="en-UG"/>
+        </w:rPr>
+      </w:pPr>
+      <w:r>
+        <w:rPr>
+          <w:rFonts w:ascii="Times New Roman" w:eastAsia="Times New Roman" w:hAnsi="Times New Roman" w:cs="Times New Roman"/>
+          <w:sz w:val="24"/>
+          <w:szCs w:val="24"/>
+          <w:lang w:eastAsia="en-UG"/>
+        </w:rPr>
+        <w:t xml:space="preserve">Rebasing with </w:t>
       </w:r>
       <w:r>
         <w:rPr>
@@ -1439,103 +1258,40 @@
           <w:szCs w:val="20"/>
           <w:lang w:eastAsia="en-UG"/>
         </w:rPr>
-        <w:t>git push</w:t>
-      </w:r>
-    </w:p>
-    <w:p>
-      <w:pPr>
-        <w:numPr>
-          <w:ilvl w:val="0"/>
-          <w:numId w:val="6"/>
-        </w:numPr>
-        <w:spacing w:before="100" w:beforeAutospacing="1" w:after="100" w:afterAutospacing="1" w:line="240" w:lineRule="auto"/>
-        <w:rPr>
-          <w:rFonts w:ascii="Times New Roman" w:eastAsia="Times New Roman" w:hAnsi="Times New Roman" w:cs="Times New Roman"/>
-          <w:sz w:val="24"/>
-          <w:szCs w:val="24"/>
-          <w:lang w:eastAsia="en-UG"/>
-        </w:rPr>
-      </w:pPr>
-      <w:r>
-        <w:rPr>
-          <w:rFonts w:ascii="Times New Roman" w:eastAsia="Times New Roman" w:hAnsi="Times New Roman" w:cs="Times New Roman"/>
-          <w:sz w:val="24"/>
-          <w:szCs w:val="24"/>
-          <w:lang w:eastAsia="en-UG"/>
-        </w:rPr>
-        <w:t>Collaboration Workflow</w:t>
+        <w:t>git rebase</w:t>
       </w:r>
     </w:p>
     <w:p>
       <w:pPr>
         <w:numPr>
           <w:ilvl w:val="1"/>
-          <w:numId w:val="6"/>
-        </w:numPr>
-        <w:spacing w:before="100" w:beforeAutospacing="1" w:after="100" w:afterAutospacing="1" w:line="240" w:lineRule="auto"/>
-        <w:rPr>
-          <w:rFonts w:ascii="Times New Roman" w:eastAsia="Times New Roman" w:hAnsi="Times New Roman" w:cs="Times New Roman"/>
-          <w:sz w:val="24"/>
-          <w:szCs w:val="24"/>
-          <w:lang w:eastAsia="en-UG"/>
-        </w:rPr>
-      </w:pPr>
-      <w:r>
-        <w:rPr>
-          <w:rFonts w:ascii="Times New Roman" w:eastAsia="Times New Roman" w:hAnsi="Times New Roman" w:cs="Times New Roman"/>
-          <w:sz w:val="24"/>
-          <w:szCs w:val="24"/>
-          <w:lang w:eastAsia="en-UG"/>
-        </w:rPr>
-        <w:t>Forking a repository</w:t>
-      </w:r>
-    </w:p>
-    <w:p>
-      <w:pPr>
-        <w:numPr>
-          <w:ilvl w:val="1"/>
-          <w:numId w:val="6"/>
-        </w:numPr>
-        <w:spacing w:before="100" w:beforeAutospacing="1" w:after="100" w:afterAutospacing="1" w:line="240" w:lineRule="auto"/>
-        <w:rPr>
-          <w:rFonts w:ascii="Times New Roman" w:eastAsia="Times New Roman" w:hAnsi="Times New Roman" w:cs="Times New Roman"/>
-          <w:sz w:val="24"/>
-          <w:szCs w:val="24"/>
-          <w:lang w:eastAsia="en-UG"/>
-        </w:rPr>
-      </w:pPr>
-      <w:r>
-        <w:rPr>
-          <w:rFonts w:ascii="Times New Roman" w:eastAsia="Times New Roman" w:hAnsi="Times New Roman" w:cs="Times New Roman"/>
-          <w:sz w:val="24"/>
-          <w:szCs w:val="24"/>
-          <w:lang w:eastAsia="en-UG"/>
-        </w:rPr>
-        <w:t>Creating pull requests</w:t>
-      </w:r>
-    </w:p>
-    <w:p>
-      <w:pPr>
-        <w:numPr>
-          <w:ilvl w:val="1"/>
-          <w:numId w:val="6"/>
-        </w:numPr>
-        <w:spacing w:before="100" w:beforeAutospacing="1" w:after="100" w:afterAutospacing="1" w:line="240" w:lineRule="auto"/>
-        <w:rPr>
-          <w:rFonts w:ascii="Times New Roman" w:eastAsia="Times New Roman" w:hAnsi="Times New Roman" w:cs="Times New Roman"/>
-          <w:sz w:val="24"/>
-          <w:szCs w:val="24"/>
-          <w:lang w:eastAsia="en-UG"/>
-        </w:rPr>
-      </w:pPr>
-      <w:r>
-        <w:rPr>
-          <w:rFonts w:ascii="Times New Roman" w:eastAsia="Times New Roman" w:hAnsi="Times New Roman" w:cs="Times New Roman"/>
-          <w:sz w:val="24"/>
-          <w:szCs w:val="24"/>
-          <w:lang w:eastAsia="en-UG"/>
-        </w:rPr>
-        <w:t>Reviewing and merging pull requests</w:t>
+          <w:numId w:val="5"/>
+        </w:numPr>
+        <w:spacing w:before="100" w:beforeAutospacing="1" w:after="100" w:afterAutospacing="1" w:line="240" w:lineRule="auto"/>
+        <w:rPr>
+          <w:rFonts w:ascii="Times New Roman" w:eastAsia="Times New Roman" w:hAnsi="Times New Roman" w:cs="Times New Roman"/>
+          <w:sz w:val="24"/>
+          <w:szCs w:val="24"/>
+          <w:lang w:eastAsia="en-UG"/>
+        </w:rPr>
+      </w:pPr>
+      <w:r>
+        <w:rPr>
+          <w:rFonts w:ascii="Times New Roman" w:eastAsia="Times New Roman" w:hAnsi="Times New Roman" w:cs="Times New Roman"/>
+          <w:sz w:val="24"/>
+          <w:szCs w:val="24"/>
+          <w:lang w:eastAsia="en-UG"/>
+        </w:rPr>
+        <w:t xml:space="preserve">Cherry-picking with </w:t>
+      </w:r>
+      <w:r>
+        <w:rPr>
+          <w:rFonts w:ascii="Courier New" w:eastAsia="Times New Roman" w:hAnsi="Courier New" w:cs="Courier New"/>
+          <w:sz w:val="20"/>
+          <w:szCs w:val="20"/>
+          <w:lang w:eastAsia="en-UG"/>
+        </w:rPr>
+        <w:t>git cherry-pick</w:t>
       </w:r>
       <w:commentRangeEnd w:id="2"/>
       <w:r>
@@ -1567,7 +1323,7 @@
           <w:szCs w:val="27"/>
           <w:lang w:eastAsia="en-UG"/>
         </w:rPr>
-        <w:t xml:space="preserve">7. </w:t>
+        <w:t xml:space="preserve">6. </w:t>
       </w:r>
       <w:commentRangeStart w:id="3"/>
       <w:r>
@@ -1579,55 +1335,55 @@
           <w:szCs w:val="27"/>
           <w:lang w:eastAsia="en-UG"/>
         </w:rPr>
-        <w:t>Advanced Git</w:t>
+        <w:t>Remote Repositories</w:t>
       </w:r>
     </w:p>
     <w:p>
       <w:pPr>
         <w:numPr>
           <w:ilvl w:val="0"/>
-          <w:numId w:val="7"/>
-        </w:numPr>
-        <w:spacing w:before="100" w:beforeAutospacing="1" w:after="100" w:afterAutospacing="1" w:line="240" w:lineRule="auto"/>
-        <w:rPr>
-          <w:rFonts w:ascii="Times New Roman" w:eastAsia="Times New Roman" w:hAnsi="Times New Roman" w:cs="Times New Roman"/>
-          <w:sz w:val="24"/>
-          <w:szCs w:val="24"/>
-          <w:lang w:eastAsia="en-UG"/>
-        </w:rPr>
-      </w:pPr>
-      <w:r>
-        <w:rPr>
-          <w:rFonts w:ascii="Times New Roman" w:eastAsia="Times New Roman" w:hAnsi="Times New Roman" w:cs="Times New Roman"/>
-          <w:sz w:val="24"/>
-          <w:szCs w:val="24"/>
-          <w:lang w:eastAsia="en-UG"/>
-        </w:rPr>
-        <w:t>Stashing Changes</w:t>
+          <w:numId w:val="6"/>
+        </w:numPr>
+        <w:spacing w:before="100" w:beforeAutospacing="1" w:after="100" w:afterAutospacing="1" w:line="240" w:lineRule="auto"/>
+        <w:rPr>
+          <w:rFonts w:ascii="Times New Roman" w:eastAsia="Times New Roman" w:hAnsi="Times New Roman" w:cs="Times New Roman"/>
+          <w:sz w:val="24"/>
+          <w:szCs w:val="24"/>
+          <w:lang w:eastAsia="en-UG"/>
+        </w:rPr>
+      </w:pPr>
+      <w:r>
+        <w:rPr>
+          <w:rFonts w:ascii="Times New Roman" w:eastAsia="Times New Roman" w:hAnsi="Times New Roman" w:cs="Times New Roman"/>
+          <w:sz w:val="24"/>
+          <w:szCs w:val="24"/>
+          <w:lang w:eastAsia="en-UG"/>
+        </w:rPr>
+        <w:t>Working with Remotes</w:t>
       </w:r>
     </w:p>
     <w:p>
       <w:pPr>
         <w:numPr>
           <w:ilvl w:val="1"/>
-          <w:numId w:val="7"/>
-        </w:numPr>
-        <w:spacing w:before="100" w:beforeAutospacing="1" w:after="100" w:afterAutospacing="1" w:line="240" w:lineRule="auto"/>
-        <w:rPr>
-          <w:rFonts w:ascii="Times New Roman" w:eastAsia="Times New Roman" w:hAnsi="Times New Roman" w:cs="Times New Roman"/>
-          <w:sz w:val="24"/>
-          <w:szCs w:val="24"/>
-          <w:lang w:eastAsia="en-UG"/>
-        </w:rPr>
-      </w:pPr>
-      <w:r>
-        <w:rPr>
-          <w:rFonts w:ascii="Times New Roman" w:eastAsia="Times New Roman" w:hAnsi="Times New Roman" w:cs="Times New Roman"/>
-          <w:sz w:val="24"/>
-          <w:szCs w:val="24"/>
-          <w:lang w:eastAsia="en-UG"/>
-        </w:rPr>
-        <w:t xml:space="preserve">Stashing with </w:t>
+          <w:numId w:val="6"/>
+        </w:numPr>
+        <w:spacing w:before="100" w:beforeAutospacing="1" w:after="100" w:afterAutospacing="1" w:line="240" w:lineRule="auto"/>
+        <w:rPr>
+          <w:rFonts w:ascii="Times New Roman" w:eastAsia="Times New Roman" w:hAnsi="Times New Roman" w:cs="Times New Roman"/>
+          <w:sz w:val="24"/>
+          <w:szCs w:val="24"/>
+          <w:lang w:eastAsia="en-UG"/>
+        </w:rPr>
+      </w:pPr>
+      <w:r>
+        <w:rPr>
+          <w:rFonts w:ascii="Times New Roman" w:eastAsia="Times New Roman" w:hAnsi="Times New Roman" w:cs="Times New Roman"/>
+          <w:sz w:val="24"/>
+          <w:szCs w:val="24"/>
+          <w:lang w:eastAsia="en-UG"/>
+        </w:rPr>
+        <w:t xml:space="preserve">Adding a remote repository with </w:t>
       </w:r>
       <w:r>
         <w:rPr>
@@ -1636,103 +1392,31 @@
           <w:szCs w:val="20"/>
           <w:lang w:eastAsia="en-UG"/>
         </w:rPr>
-        <w:t>git stash</w:t>
+        <w:t>git remote add</w:t>
       </w:r>
     </w:p>
     <w:p>
       <w:pPr>
         <w:numPr>
           <w:ilvl w:val="1"/>
-          <w:numId w:val="7"/>
-        </w:numPr>
-        <w:spacing w:before="100" w:beforeAutospacing="1" w:after="100" w:afterAutospacing="1" w:line="240" w:lineRule="auto"/>
-        <w:rPr>
-          <w:rFonts w:ascii="Times New Roman" w:eastAsia="Times New Roman" w:hAnsi="Times New Roman" w:cs="Times New Roman"/>
-          <w:sz w:val="24"/>
-          <w:szCs w:val="24"/>
-          <w:lang w:eastAsia="en-UG"/>
-        </w:rPr>
-      </w:pPr>
-      <w:r>
-        <w:rPr>
-          <w:rFonts w:ascii="Times New Roman" w:eastAsia="Times New Roman" w:hAnsi="Times New Roman" w:cs="Times New Roman"/>
-          <w:sz w:val="24"/>
-          <w:szCs w:val="24"/>
-          <w:lang w:eastAsia="en-UG"/>
-        </w:rPr>
-        <w:t>Applying stashes</w:t>
-      </w:r>
-    </w:p>
-    <w:p>
-      <w:pPr>
-        <w:numPr>
-          <w:ilvl w:val="1"/>
-          <w:numId w:val="7"/>
-        </w:numPr>
-        <w:spacing w:before="100" w:beforeAutospacing="1" w:after="100" w:afterAutospacing="1" w:line="240" w:lineRule="auto"/>
-        <w:rPr>
-          <w:rFonts w:ascii="Times New Roman" w:eastAsia="Times New Roman" w:hAnsi="Times New Roman" w:cs="Times New Roman"/>
-          <w:sz w:val="24"/>
-          <w:szCs w:val="24"/>
-          <w:lang w:eastAsia="en-UG"/>
-        </w:rPr>
-      </w:pPr>
-      <w:r>
-        <w:rPr>
-          <w:rFonts w:ascii="Times New Roman" w:eastAsia="Times New Roman" w:hAnsi="Times New Roman" w:cs="Times New Roman"/>
-          <w:sz w:val="24"/>
-          <w:szCs w:val="24"/>
-          <w:lang w:eastAsia="en-UG"/>
-        </w:rPr>
-        <w:t>Dropping stashes</w:t>
-      </w:r>
-    </w:p>
-    <w:p>
-      <w:pPr>
-        <w:numPr>
-          <w:ilvl w:val="0"/>
-          <w:numId w:val="7"/>
-        </w:numPr>
-        <w:spacing w:before="100" w:beforeAutospacing="1" w:after="100" w:afterAutospacing="1" w:line="240" w:lineRule="auto"/>
-        <w:rPr>
-          <w:rFonts w:ascii="Times New Roman" w:eastAsia="Times New Roman" w:hAnsi="Times New Roman" w:cs="Times New Roman"/>
-          <w:sz w:val="24"/>
-          <w:szCs w:val="24"/>
-          <w:lang w:eastAsia="en-UG"/>
-        </w:rPr>
-      </w:pPr>
-      <w:r>
-        <w:rPr>
-          <w:rFonts w:ascii="Times New Roman" w:eastAsia="Times New Roman" w:hAnsi="Times New Roman" w:cs="Times New Roman"/>
-          <w:sz w:val="24"/>
-          <w:szCs w:val="24"/>
-          <w:lang w:eastAsia="en-UG"/>
-        </w:rPr>
-        <w:t>Tagging</w:t>
-      </w:r>
-    </w:p>
-    <w:p>
-      <w:pPr>
-        <w:numPr>
-          <w:ilvl w:val="1"/>
-          <w:numId w:val="7"/>
-        </w:numPr>
-        <w:spacing w:before="100" w:beforeAutospacing="1" w:after="100" w:afterAutospacing="1" w:line="240" w:lineRule="auto"/>
-        <w:rPr>
-          <w:rFonts w:ascii="Times New Roman" w:eastAsia="Times New Roman" w:hAnsi="Times New Roman" w:cs="Times New Roman"/>
-          <w:sz w:val="24"/>
-          <w:szCs w:val="24"/>
-          <w:lang w:eastAsia="en-UG"/>
-        </w:rPr>
-      </w:pPr>
-      <w:r>
-        <w:rPr>
-          <w:rFonts w:ascii="Times New Roman" w:eastAsia="Times New Roman" w:hAnsi="Times New Roman" w:cs="Times New Roman"/>
-          <w:sz w:val="24"/>
-          <w:szCs w:val="24"/>
-          <w:lang w:eastAsia="en-UG"/>
-        </w:rPr>
-        <w:t xml:space="preserve">Creating tags with </w:t>
+          <w:numId w:val="6"/>
+        </w:numPr>
+        <w:spacing w:before="100" w:beforeAutospacing="1" w:after="100" w:afterAutospacing="1" w:line="240" w:lineRule="auto"/>
+        <w:rPr>
+          <w:rFonts w:ascii="Times New Roman" w:eastAsia="Times New Roman" w:hAnsi="Times New Roman" w:cs="Times New Roman"/>
+          <w:sz w:val="24"/>
+          <w:szCs w:val="24"/>
+          <w:lang w:eastAsia="en-UG"/>
+        </w:rPr>
+      </w:pPr>
+      <w:r>
+        <w:rPr>
+          <w:rFonts w:ascii="Times New Roman" w:eastAsia="Times New Roman" w:hAnsi="Times New Roman" w:cs="Times New Roman"/>
+          <w:sz w:val="24"/>
+          <w:szCs w:val="24"/>
+          <w:lang w:eastAsia="en-UG"/>
+        </w:rPr>
+        <w:t xml:space="preserve">Fetching changes with </w:t>
       </w:r>
       <w:r>
         <w:rPr>
@@ -1741,127 +1425,169 @@
           <w:szCs w:val="20"/>
           <w:lang w:eastAsia="en-UG"/>
         </w:rPr>
-        <w:t>git tag</w:t>
+        <w:t>git fetch</w:t>
       </w:r>
     </w:p>
     <w:p>
       <w:pPr>
         <w:numPr>
           <w:ilvl w:val="1"/>
-          <w:numId w:val="7"/>
-        </w:numPr>
-        <w:spacing w:before="100" w:beforeAutospacing="1" w:after="100" w:afterAutospacing="1" w:line="240" w:lineRule="auto"/>
-        <w:rPr>
-          <w:rFonts w:ascii="Times New Roman" w:eastAsia="Times New Roman" w:hAnsi="Times New Roman" w:cs="Times New Roman"/>
-          <w:sz w:val="24"/>
-          <w:szCs w:val="24"/>
-          <w:lang w:eastAsia="en-UG"/>
-        </w:rPr>
-      </w:pPr>
-      <w:r>
-        <w:rPr>
-          <w:rFonts w:ascii="Times New Roman" w:eastAsia="Times New Roman" w:hAnsi="Times New Roman" w:cs="Times New Roman"/>
-          <w:sz w:val="24"/>
-          <w:szCs w:val="24"/>
-          <w:lang w:eastAsia="en-UG"/>
-        </w:rPr>
-        <w:t>Annotated vs Lightweight tags</w:t>
+          <w:numId w:val="6"/>
+        </w:numPr>
+        <w:spacing w:before="100" w:beforeAutospacing="1" w:after="100" w:afterAutospacing="1" w:line="240" w:lineRule="auto"/>
+        <w:rPr>
+          <w:rFonts w:ascii="Times New Roman" w:eastAsia="Times New Roman" w:hAnsi="Times New Roman" w:cs="Times New Roman"/>
+          <w:sz w:val="24"/>
+          <w:szCs w:val="24"/>
+          <w:lang w:eastAsia="en-UG"/>
+        </w:rPr>
+      </w:pPr>
+      <w:r>
+        <w:rPr>
+          <w:rFonts w:ascii="Times New Roman" w:eastAsia="Times New Roman" w:hAnsi="Times New Roman" w:cs="Times New Roman"/>
+          <w:sz w:val="24"/>
+          <w:szCs w:val="24"/>
+          <w:lang w:eastAsia="en-UG"/>
+        </w:rPr>
+        <w:t xml:space="preserve">Pulling changes with </w:t>
+      </w:r>
+      <w:r>
+        <w:rPr>
+          <w:rFonts w:ascii="Courier New" w:eastAsia="Times New Roman" w:hAnsi="Courier New" w:cs="Courier New"/>
+          <w:sz w:val="20"/>
+          <w:szCs w:val="20"/>
+          <w:lang w:eastAsia="en-UG"/>
+        </w:rPr>
+        <w:t>git pull</w:t>
       </w:r>
     </w:p>
     <w:p>
       <w:pPr>
         <w:numPr>
           <w:ilvl w:val="1"/>
-          <w:numId w:val="7"/>
-        </w:numPr>
-        <w:spacing w:before="100" w:beforeAutospacing="1" w:after="100" w:afterAutospacing="1" w:line="240" w:lineRule="auto"/>
-        <w:rPr>
-          <w:rFonts w:ascii="Times New Roman" w:eastAsia="Times New Roman" w:hAnsi="Times New Roman" w:cs="Times New Roman"/>
-          <w:sz w:val="24"/>
-          <w:szCs w:val="24"/>
-          <w:lang w:eastAsia="en-UG"/>
-        </w:rPr>
-      </w:pPr>
-      <w:r>
-        <w:rPr>
-          <w:rFonts w:ascii="Times New Roman" w:eastAsia="Times New Roman" w:hAnsi="Times New Roman" w:cs="Times New Roman"/>
-          <w:sz w:val="24"/>
-          <w:szCs w:val="24"/>
-          <w:lang w:eastAsia="en-UG"/>
-        </w:rPr>
-        <w:t>Listing and deleting tags</w:t>
+          <w:numId w:val="6"/>
+        </w:numPr>
+        <w:spacing w:before="100" w:beforeAutospacing="1" w:after="100" w:afterAutospacing="1" w:line="240" w:lineRule="auto"/>
+        <w:rPr>
+          <w:rFonts w:ascii="Times New Roman" w:eastAsia="Times New Roman" w:hAnsi="Times New Roman" w:cs="Times New Roman"/>
+          <w:sz w:val="24"/>
+          <w:szCs w:val="24"/>
+          <w:lang w:eastAsia="en-UG"/>
+        </w:rPr>
+      </w:pPr>
+      <w:r>
+        <w:rPr>
+          <w:rFonts w:ascii="Times New Roman" w:eastAsia="Times New Roman" w:hAnsi="Times New Roman" w:cs="Times New Roman"/>
+          <w:sz w:val="24"/>
+          <w:szCs w:val="24"/>
+          <w:lang w:eastAsia="en-UG"/>
+        </w:rPr>
+        <w:t xml:space="preserve">Pushing changes with </w:t>
+      </w:r>
+      <w:r>
+        <w:rPr>
+          <w:rFonts w:ascii="Courier New" w:eastAsia="Times New Roman" w:hAnsi="Courier New" w:cs="Courier New"/>
+          <w:sz w:val="20"/>
+          <w:szCs w:val="20"/>
+          <w:lang w:eastAsia="en-UG"/>
+        </w:rPr>
+        <w:t>git push</w:t>
       </w:r>
     </w:p>
     <w:p>
       <w:pPr>
         <w:numPr>
           <w:ilvl w:val="0"/>
-          <w:numId w:val="7"/>
-        </w:numPr>
-        <w:spacing w:before="100" w:beforeAutospacing="1" w:after="100" w:afterAutospacing="1" w:line="240" w:lineRule="auto"/>
-        <w:rPr>
-          <w:rFonts w:ascii="Times New Roman" w:eastAsia="Times New Roman" w:hAnsi="Times New Roman" w:cs="Times New Roman"/>
-          <w:sz w:val="24"/>
-          <w:szCs w:val="24"/>
-          <w:lang w:eastAsia="en-UG"/>
-        </w:rPr>
-      </w:pPr>
-      <w:r>
-        <w:rPr>
-          <w:rFonts w:ascii="Times New Roman" w:eastAsia="Times New Roman" w:hAnsi="Times New Roman" w:cs="Times New Roman"/>
-          <w:sz w:val="24"/>
-          <w:szCs w:val="24"/>
-          <w:lang w:eastAsia="en-UG"/>
-        </w:rPr>
-        <w:t>Git Hooks</w:t>
+          <w:numId w:val="6"/>
+        </w:numPr>
+        <w:spacing w:before="100" w:beforeAutospacing="1" w:after="100" w:afterAutospacing="1" w:line="240" w:lineRule="auto"/>
+        <w:rPr>
+          <w:rFonts w:ascii="Times New Roman" w:eastAsia="Times New Roman" w:hAnsi="Times New Roman" w:cs="Times New Roman"/>
+          <w:sz w:val="24"/>
+          <w:szCs w:val="24"/>
+          <w:lang w:eastAsia="en-UG"/>
+        </w:rPr>
+      </w:pPr>
+      <w:r>
+        <w:rPr>
+          <w:rFonts w:ascii="Times New Roman" w:eastAsia="Times New Roman" w:hAnsi="Times New Roman" w:cs="Times New Roman"/>
+          <w:sz w:val="24"/>
+          <w:szCs w:val="24"/>
+          <w:lang w:eastAsia="en-UG"/>
+        </w:rPr>
+        <w:t>Collaboration Workflow</w:t>
       </w:r>
     </w:p>
     <w:p>
       <w:pPr>
         <w:numPr>
           <w:ilvl w:val="1"/>
-          <w:numId w:val="7"/>
-        </w:numPr>
-        <w:spacing w:before="100" w:beforeAutospacing="1" w:after="100" w:afterAutospacing="1" w:line="240" w:lineRule="auto"/>
-        <w:rPr>
-          <w:rFonts w:ascii="Times New Roman" w:eastAsia="Times New Roman" w:hAnsi="Times New Roman" w:cs="Times New Roman"/>
-          <w:sz w:val="24"/>
-          <w:szCs w:val="24"/>
-          <w:lang w:eastAsia="en-UG"/>
-        </w:rPr>
-      </w:pPr>
-      <w:r>
-        <w:rPr>
-          <w:rFonts w:ascii="Times New Roman" w:eastAsia="Times New Roman" w:hAnsi="Times New Roman" w:cs="Times New Roman"/>
-          <w:sz w:val="24"/>
-          <w:szCs w:val="24"/>
-          <w:lang w:eastAsia="en-UG"/>
-        </w:rPr>
-        <w:t>Overview of Git hooks</w:t>
+          <w:numId w:val="6"/>
+        </w:numPr>
+        <w:spacing w:before="100" w:beforeAutospacing="1" w:after="100" w:afterAutospacing="1" w:line="240" w:lineRule="auto"/>
+        <w:rPr>
+          <w:rFonts w:ascii="Times New Roman" w:eastAsia="Times New Roman" w:hAnsi="Times New Roman" w:cs="Times New Roman"/>
+          <w:sz w:val="24"/>
+          <w:szCs w:val="24"/>
+          <w:lang w:eastAsia="en-UG"/>
+        </w:rPr>
+      </w:pPr>
+      <w:r>
+        <w:rPr>
+          <w:rFonts w:ascii="Times New Roman" w:eastAsia="Times New Roman" w:hAnsi="Times New Roman" w:cs="Times New Roman"/>
+          <w:sz w:val="24"/>
+          <w:szCs w:val="24"/>
+          <w:lang w:eastAsia="en-UG"/>
+        </w:rPr>
+        <w:t>Forking a repository</w:t>
       </w:r>
     </w:p>
     <w:p>
       <w:pPr>
         <w:numPr>
           <w:ilvl w:val="1"/>
-          <w:numId w:val="7"/>
-        </w:numPr>
-        <w:spacing w:before="100" w:beforeAutospacing="1" w:after="100" w:afterAutospacing="1" w:line="240" w:lineRule="auto"/>
-        <w:rPr>
-          <w:rFonts w:ascii="Times New Roman" w:eastAsia="Times New Roman" w:hAnsi="Times New Roman" w:cs="Times New Roman"/>
-          <w:sz w:val="24"/>
-          <w:szCs w:val="24"/>
-          <w:lang w:eastAsia="en-UG"/>
-        </w:rPr>
-      </w:pPr>
-      <w:r>
-        <w:rPr>
-          <w:rFonts w:ascii="Times New Roman" w:eastAsia="Times New Roman" w:hAnsi="Times New Roman" w:cs="Times New Roman"/>
-          <w:sz w:val="24"/>
-          <w:szCs w:val="24"/>
-          <w:lang w:eastAsia="en-UG"/>
-        </w:rPr>
-        <w:t>Setting up and using hooks</w:t>
+          <w:numId w:val="6"/>
+        </w:numPr>
+        <w:spacing w:before="100" w:beforeAutospacing="1" w:after="100" w:afterAutospacing="1" w:line="240" w:lineRule="auto"/>
+        <w:rPr>
+          <w:rFonts w:ascii="Times New Roman" w:eastAsia="Times New Roman" w:hAnsi="Times New Roman" w:cs="Times New Roman"/>
+          <w:sz w:val="24"/>
+          <w:szCs w:val="24"/>
+          <w:lang w:eastAsia="en-UG"/>
+        </w:rPr>
+      </w:pPr>
+      <w:r>
+        <w:rPr>
+          <w:rFonts w:ascii="Times New Roman" w:eastAsia="Times New Roman" w:hAnsi="Times New Roman" w:cs="Times New Roman"/>
+          <w:sz w:val="24"/>
+          <w:szCs w:val="24"/>
+          <w:lang w:eastAsia="en-UG"/>
+        </w:rPr>
+        <w:t>Creating pull requests</w:t>
+      </w:r>
+    </w:p>
+    <w:p>
+      <w:pPr>
+        <w:numPr>
+          <w:ilvl w:val="1"/>
+          <w:numId w:val="6"/>
+        </w:numPr>
+        <w:spacing w:before="100" w:beforeAutospacing="1" w:after="100" w:afterAutospacing="1" w:line="240" w:lineRule="auto"/>
+        <w:rPr>
+          <w:rFonts w:ascii="Times New Roman" w:eastAsia="Times New Roman" w:hAnsi="Times New Roman" w:cs="Times New Roman"/>
+          <w:sz w:val="24"/>
+          <w:szCs w:val="24"/>
+          <w:lang w:eastAsia="en-UG"/>
+        </w:rPr>
+      </w:pPr>
+      <w:r>
+        <w:rPr>
+          <w:rFonts w:ascii="Times New Roman" w:eastAsia="Times New Roman" w:hAnsi="Times New Roman" w:cs="Times New Roman"/>
+          <w:sz w:val="24"/>
+          <w:szCs w:val="24"/>
+          <w:lang w:eastAsia="en-UG"/>
+        </w:rPr>
+        <w:t>Reviewing and merging pull requests</w:t>
       </w:r>
       <w:commentRangeEnd w:id="3"/>
       <w:r>
@@ -1893,10 +1619,334 @@
           <w:szCs w:val="27"/>
           <w:lang w:eastAsia="en-UG"/>
         </w:rPr>
+        <w:t xml:space="preserve">7. </w:t>
+      </w:r>
+      <w:commentRangeStart w:id="4"/>
+      <w:r>
+        <w:rPr>
+          <w:rFonts w:ascii="Times New Roman" w:eastAsia="Times New Roman" w:hAnsi="Times New Roman" w:cs="Times New Roman"/>
+          <w:b/>
+          <w:bCs/>
+          <w:sz w:val="27"/>
+          <w:szCs w:val="27"/>
+          <w:lang w:eastAsia="en-UG"/>
+        </w:rPr>
+        <w:t>Advanced Git</w:t>
+      </w:r>
+    </w:p>
+    <w:p>
+      <w:pPr>
+        <w:numPr>
+          <w:ilvl w:val="0"/>
+          <w:numId w:val="7"/>
+        </w:numPr>
+        <w:spacing w:before="100" w:beforeAutospacing="1" w:after="100" w:afterAutospacing="1" w:line="240" w:lineRule="auto"/>
+        <w:rPr>
+          <w:rFonts w:ascii="Times New Roman" w:eastAsia="Times New Roman" w:hAnsi="Times New Roman" w:cs="Times New Roman"/>
+          <w:sz w:val="24"/>
+          <w:szCs w:val="24"/>
+          <w:lang w:eastAsia="en-UG"/>
+        </w:rPr>
+      </w:pPr>
+      <w:r>
+        <w:rPr>
+          <w:rFonts w:ascii="Times New Roman" w:eastAsia="Times New Roman" w:hAnsi="Times New Roman" w:cs="Times New Roman"/>
+          <w:sz w:val="24"/>
+          <w:szCs w:val="24"/>
+          <w:lang w:eastAsia="en-UG"/>
+        </w:rPr>
+        <w:t>Stashing Changes</w:t>
+      </w:r>
+    </w:p>
+    <w:p>
+      <w:pPr>
+        <w:numPr>
+          <w:ilvl w:val="1"/>
+          <w:numId w:val="7"/>
+        </w:numPr>
+        <w:spacing w:before="100" w:beforeAutospacing="1" w:after="100" w:afterAutospacing="1" w:line="240" w:lineRule="auto"/>
+        <w:rPr>
+          <w:rFonts w:ascii="Times New Roman" w:eastAsia="Times New Roman" w:hAnsi="Times New Roman" w:cs="Times New Roman"/>
+          <w:sz w:val="24"/>
+          <w:szCs w:val="24"/>
+          <w:lang w:eastAsia="en-UG"/>
+        </w:rPr>
+      </w:pPr>
+      <w:r>
+        <w:rPr>
+          <w:rFonts w:ascii="Times New Roman" w:eastAsia="Times New Roman" w:hAnsi="Times New Roman" w:cs="Times New Roman"/>
+          <w:sz w:val="24"/>
+          <w:szCs w:val="24"/>
+          <w:lang w:eastAsia="en-UG"/>
+        </w:rPr>
+        <w:t xml:space="preserve">Stashing with </w:t>
+      </w:r>
+      <w:r>
+        <w:rPr>
+          <w:rFonts w:ascii="Courier New" w:eastAsia="Times New Roman" w:hAnsi="Courier New" w:cs="Courier New"/>
+          <w:sz w:val="20"/>
+          <w:szCs w:val="20"/>
+          <w:lang w:eastAsia="en-UG"/>
+        </w:rPr>
+        <w:t>git stash</w:t>
+      </w:r>
+    </w:p>
+    <w:p>
+      <w:pPr>
+        <w:numPr>
+          <w:ilvl w:val="1"/>
+          <w:numId w:val="7"/>
+        </w:numPr>
+        <w:spacing w:before="100" w:beforeAutospacing="1" w:after="100" w:afterAutospacing="1" w:line="240" w:lineRule="auto"/>
+        <w:rPr>
+          <w:rFonts w:ascii="Times New Roman" w:eastAsia="Times New Roman" w:hAnsi="Times New Roman" w:cs="Times New Roman"/>
+          <w:sz w:val="24"/>
+          <w:szCs w:val="24"/>
+          <w:lang w:eastAsia="en-UG"/>
+        </w:rPr>
+      </w:pPr>
+      <w:r>
+        <w:rPr>
+          <w:rFonts w:ascii="Times New Roman" w:eastAsia="Times New Roman" w:hAnsi="Times New Roman" w:cs="Times New Roman"/>
+          <w:sz w:val="24"/>
+          <w:szCs w:val="24"/>
+          <w:lang w:eastAsia="en-UG"/>
+        </w:rPr>
+        <w:t>Applying stashes</w:t>
+      </w:r>
+    </w:p>
+    <w:p>
+      <w:pPr>
+        <w:numPr>
+          <w:ilvl w:val="1"/>
+          <w:numId w:val="7"/>
+        </w:numPr>
+        <w:spacing w:before="100" w:beforeAutospacing="1" w:after="100" w:afterAutospacing="1" w:line="240" w:lineRule="auto"/>
+        <w:rPr>
+          <w:rFonts w:ascii="Times New Roman" w:eastAsia="Times New Roman" w:hAnsi="Times New Roman" w:cs="Times New Roman"/>
+          <w:sz w:val="24"/>
+          <w:szCs w:val="24"/>
+          <w:lang w:eastAsia="en-UG"/>
+        </w:rPr>
+      </w:pPr>
+      <w:r>
+        <w:rPr>
+          <w:rFonts w:ascii="Times New Roman" w:eastAsia="Times New Roman" w:hAnsi="Times New Roman" w:cs="Times New Roman"/>
+          <w:sz w:val="24"/>
+          <w:szCs w:val="24"/>
+          <w:lang w:eastAsia="en-UG"/>
+        </w:rPr>
+        <w:t>Dropping stashes</w:t>
+      </w:r>
+    </w:p>
+    <w:p>
+      <w:pPr>
+        <w:numPr>
+          <w:ilvl w:val="0"/>
+          <w:numId w:val="7"/>
+        </w:numPr>
+        <w:spacing w:before="100" w:beforeAutospacing="1" w:after="100" w:afterAutospacing="1" w:line="240" w:lineRule="auto"/>
+        <w:rPr>
+          <w:rFonts w:ascii="Times New Roman" w:eastAsia="Times New Roman" w:hAnsi="Times New Roman" w:cs="Times New Roman"/>
+          <w:sz w:val="24"/>
+          <w:szCs w:val="24"/>
+          <w:lang w:eastAsia="en-UG"/>
+        </w:rPr>
+      </w:pPr>
+      <w:r>
+        <w:rPr>
+          <w:rFonts w:ascii="Times New Roman" w:eastAsia="Times New Roman" w:hAnsi="Times New Roman" w:cs="Times New Roman"/>
+          <w:sz w:val="24"/>
+          <w:szCs w:val="24"/>
+          <w:lang w:eastAsia="en-UG"/>
+        </w:rPr>
+        <w:t>Tagging</w:t>
+      </w:r>
+    </w:p>
+    <w:p>
+      <w:pPr>
+        <w:numPr>
+          <w:ilvl w:val="1"/>
+          <w:numId w:val="7"/>
+        </w:numPr>
+        <w:spacing w:before="100" w:beforeAutospacing="1" w:after="100" w:afterAutospacing="1" w:line="240" w:lineRule="auto"/>
+        <w:rPr>
+          <w:rFonts w:ascii="Times New Roman" w:eastAsia="Times New Roman" w:hAnsi="Times New Roman" w:cs="Times New Roman"/>
+          <w:sz w:val="24"/>
+          <w:szCs w:val="24"/>
+          <w:lang w:eastAsia="en-UG"/>
+        </w:rPr>
+      </w:pPr>
+      <w:r>
+        <w:rPr>
+          <w:rFonts w:ascii="Times New Roman" w:eastAsia="Times New Roman" w:hAnsi="Times New Roman" w:cs="Times New Roman"/>
+          <w:sz w:val="24"/>
+          <w:szCs w:val="24"/>
+          <w:lang w:eastAsia="en-UG"/>
+        </w:rPr>
+        <w:t xml:space="preserve">Creating tags with </w:t>
+      </w:r>
+      <w:r>
+        <w:rPr>
+          <w:rFonts w:ascii="Courier New" w:eastAsia="Times New Roman" w:hAnsi="Courier New" w:cs="Courier New"/>
+          <w:sz w:val="20"/>
+          <w:szCs w:val="20"/>
+          <w:lang w:eastAsia="en-UG"/>
+        </w:rPr>
+        <w:t>git tag</w:t>
+      </w:r>
+    </w:p>
+    <w:p>
+      <w:pPr>
+        <w:numPr>
+          <w:ilvl w:val="1"/>
+          <w:numId w:val="7"/>
+        </w:numPr>
+        <w:spacing w:before="100" w:beforeAutospacing="1" w:after="100" w:afterAutospacing="1" w:line="240" w:lineRule="auto"/>
+        <w:rPr>
+          <w:rFonts w:ascii="Times New Roman" w:eastAsia="Times New Roman" w:hAnsi="Times New Roman" w:cs="Times New Roman"/>
+          <w:sz w:val="24"/>
+          <w:szCs w:val="24"/>
+          <w:lang w:eastAsia="en-UG"/>
+        </w:rPr>
+      </w:pPr>
+      <w:r>
+        <w:rPr>
+          <w:rFonts w:ascii="Times New Roman" w:eastAsia="Times New Roman" w:hAnsi="Times New Roman" w:cs="Times New Roman"/>
+          <w:sz w:val="24"/>
+          <w:szCs w:val="24"/>
+          <w:lang w:eastAsia="en-UG"/>
+        </w:rPr>
+        <w:t>Annotated vs Lightweight tags</w:t>
+      </w:r>
+    </w:p>
+    <w:p>
+      <w:pPr>
+        <w:numPr>
+          <w:ilvl w:val="1"/>
+          <w:numId w:val="7"/>
+        </w:numPr>
+        <w:spacing w:before="100" w:beforeAutospacing="1" w:after="100" w:afterAutospacing="1" w:line="240" w:lineRule="auto"/>
+        <w:rPr>
+          <w:rFonts w:ascii="Times New Roman" w:eastAsia="Times New Roman" w:hAnsi="Times New Roman" w:cs="Times New Roman"/>
+          <w:sz w:val="24"/>
+          <w:szCs w:val="24"/>
+          <w:lang w:eastAsia="en-UG"/>
+        </w:rPr>
+      </w:pPr>
+      <w:r>
+        <w:rPr>
+          <w:rFonts w:ascii="Times New Roman" w:eastAsia="Times New Roman" w:hAnsi="Times New Roman" w:cs="Times New Roman"/>
+          <w:sz w:val="24"/>
+          <w:szCs w:val="24"/>
+          <w:lang w:eastAsia="en-UG"/>
+        </w:rPr>
+        <w:t>Listing and deleting tags</w:t>
+      </w:r>
+    </w:p>
+    <w:p>
+      <w:pPr>
+        <w:numPr>
+          <w:ilvl w:val="0"/>
+          <w:numId w:val="7"/>
+        </w:numPr>
+        <w:spacing w:before="100" w:beforeAutospacing="1" w:after="100" w:afterAutospacing="1" w:line="240" w:lineRule="auto"/>
+        <w:rPr>
+          <w:rFonts w:ascii="Times New Roman" w:eastAsia="Times New Roman" w:hAnsi="Times New Roman" w:cs="Times New Roman"/>
+          <w:sz w:val="24"/>
+          <w:szCs w:val="24"/>
+          <w:lang w:eastAsia="en-UG"/>
+        </w:rPr>
+      </w:pPr>
+      <w:r>
+        <w:rPr>
+          <w:rFonts w:ascii="Times New Roman" w:eastAsia="Times New Roman" w:hAnsi="Times New Roman" w:cs="Times New Roman"/>
+          <w:sz w:val="24"/>
+          <w:szCs w:val="24"/>
+          <w:lang w:eastAsia="en-UG"/>
+        </w:rPr>
+        <w:t>Git Hooks</w:t>
+      </w:r>
+    </w:p>
+    <w:p>
+      <w:pPr>
+        <w:numPr>
+          <w:ilvl w:val="1"/>
+          <w:numId w:val="7"/>
+        </w:numPr>
+        <w:spacing w:before="100" w:beforeAutospacing="1" w:after="100" w:afterAutospacing="1" w:line="240" w:lineRule="auto"/>
+        <w:rPr>
+          <w:rFonts w:ascii="Times New Roman" w:eastAsia="Times New Roman" w:hAnsi="Times New Roman" w:cs="Times New Roman"/>
+          <w:sz w:val="24"/>
+          <w:szCs w:val="24"/>
+          <w:lang w:eastAsia="en-UG"/>
+        </w:rPr>
+      </w:pPr>
+      <w:r>
+        <w:rPr>
+          <w:rFonts w:ascii="Times New Roman" w:eastAsia="Times New Roman" w:hAnsi="Times New Roman" w:cs="Times New Roman"/>
+          <w:sz w:val="24"/>
+          <w:szCs w:val="24"/>
+          <w:lang w:eastAsia="en-UG"/>
+        </w:rPr>
+        <w:t>Overview of Git hooks</w:t>
+      </w:r>
+    </w:p>
+    <w:p>
+      <w:pPr>
+        <w:numPr>
+          <w:ilvl w:val="1"/>
+          <w:numId w:val="7"/>
+        </w:numPr>
+        <w:spacing w:before="100" w:beforeAutospacing="1" w:after="100" w:afterAutospacing="1" w:line="240" w:lineRule="auto"/>
+        <w:rPr>
+          <w:rFonts w:ascii="Times New Roman" w:eastAsia="Times New Roman" w:hAnsi="Times New Roman" w:cs="Times New Roman"/>
+          <w:sz w:val="24"/>
+          <w:szCs w:val="24"/>
+          <w:lang w:eastAsia="en-UG"/>
+        </w:rPr>
+      </w:pPr>
+      <w:r>
+        <w:rPr>
+          <w:rFonts w:ascii="Times New Roman" w:eastAsia="Times New Roman" w:hAnsi="Times New Roman" w:cs="Times New Roman"/>
+          <w:sz w:val="24"/>
+          <w:szCs w:val="24"/>
+          <w:lang w:eastAsia="en-UG"/>
+        </w:rPr>
+        <w:t>Setting up and using hooks</w:t>
+      </w:r>
+      <w:commentRangeEnd w:id="4"/>
+      <w:r>
+        <w:rPr>
+          <w:rStyle w:val="CommentReference"/>
+        </w:rPr>
+        <w:commentReference w:id="4"/>
+      </w:r>
+    </w:p>
+    <w:p>
+      <w:pPr>
+        <w:spacing w:before="100" w:beforeAutospacing="1" w:after="100" w:afterAutospacing="1" w:line="240" w:lineRule="auto"/>
+        <w:outlineLvl w:val="2"/>
+        <w:rPr>
+          <w:rFonts w:ascii="Times New Roman" w:eastAsia="Times New Roman" w:hAnsi="Times New Roman" w:cs="Times New Roman"/>
+          <w:b/>
+          <w:bCs/>
+          <w:sz w:val="27"/>
+          <w:szCs w:val="27"/>
+          <w:lang w:eastAsia="en-UG"/>
+        </w:rPr>
+      </w:pPr>
+      <w:r>
+        <w:rPr>
+          <w:rFonts w:ascii="Times New Roman" w:eastAsia="Times New Roman" w:hAnsi="Times New Roman" w:cs="Times New Roman"/>
+          <w:b/>
+          <w:bCs/>
+          <w:sz w:val="27"/>
+          <w:szCs w:val="27"/>
+          <w:lang w:eastAsia="en-UG"/>
+        </w:rPr>
         <w:t>8. Best Practices</w:t>
       </w:r>
-      <w:bookmarkStart w:id="4" w:name="_GoBack"/>
-      <w:bookmarkEnd w:id="4"/>
     </w:p>
     <w:p>
       <w:pPr>
@@ -2038,7 +2088,7 @@
 
 <file path=word/comments.xml><?xml version="1.0" encoding="utf-8"?>
 <w:comments xmlns:wpc="http://schemas.microsoft.com/office/word/2010/wordprocessingCanvas" xmlns:cx="http://schemas.microsoft.com/office/drawing/2014/chartex" xmlns:cx1="http://schemas.microsoft.com/office/drawing/2015/9/8/chartex" xmlns:cx2="http://schemas.microsoft.com/office/drawing/2015/10/21/chartex" xmlns:cx3="http://schemas.microsoft.com/office/drawing/2016/5/9/chartex" xmlns:cx4="http://schemas.microsoft.com/office/drawing/2016/5/10/chartex" xmlns:cx5="http://schemas.microsoft.com/office/drawing/2016/5/11/chartex" xmlns:cx6="http://schemas.microsoft.com/office/drawing/2016/5/12/chartex" xmlns:cx7="http://schemas.microsoft.com/office/drawing/2016/5/13/chartex" xmlns:cx8="http://schemas.microsoft.com/office/drawing/2016/5/14/chartex" xmlns:mc="http://schemas.openxmlformats.org/markup-compatibility/2006" xmlns:aink="http://schemas.microsoft.com/office/drawing/2016/ink" xmlns:am3d="http://schemas.microsoft.com/office/drawing/2017/model3d" xmlns:o="urn:schemas-microsoft-com:office:office" xmlns:r="http://schemas.openxmlformats.org/officeDocument/2006/relationships" xmlns:m="http://schemas.openxmlformats.org/officeDocument/2006/math" xmlns:v="urn:schemas-microsoft-com:vml" xmlns:wp14="http://schemas.microsoft.com/office/word/2010/wordprocessingDrawing" xmlns:wp="http://schemas.openxmlformats.org/drawingml/2006/wordprocessingDrawing" xmlns:w10="urn:schemas-microsoft-com:office:word" xmlns:w="http://schemas.openxmlformats.org/wordprocessingml/2006/main" xmlns:w14="http://schemas.microsoft.com/office/word/2010/wordml" xmlns:w15="http://schemas.microsoft.com/office/word/2012/wordml" xmlns:w16cid="http://schemas.microsoft.com/office/word/2016/wordml/cid" xmlns:w16se="http://schemas.microsoft.com/office/word/2015/wordml/symex" xmlns:wpg="http://schemas.microsoft.com/office/word/2010/wordprocessingGroup" xmlns:wpi="http://schemas.microsoft.com/office/word/2010/wordprocessingInk" xmlns:wne="http://schemas.microsoft.com/office/word/2006/wordml" xmlns:wps="http://schemas.microsoft.com/office/word/2010/wordprocessingShape" mc:Ignorable="w14 w15 w16se w16cid wp14">
-  <w:comment w:id="0" w:author="MARVIN" w:date="2024-06-24T15:27:00Z" w:initials="M">
+  <w:comment w:id="1" w:author="MARVIN" w:date="2024-06-24T15:27:00Z" w:initials="M">
     <w:p>
       <w:pPr>
         <w:pStyle w:val="CommentText"/>
@@ -2068,7 +2118,7 @@
       </w:pPr>
     </w:p>
   </w:comment>
-  <w:comment w:id="1" w:author="MARVIN" w:date="2024-06-24T15:27:00Z" w:initials="M">
+  <w:comment w:id="2" w:author="MARVIN" w:date="2024-06-24T15:27:00Z" w:initials="M">
     <w:p>
       <w:pPr>
         <w:pStyle w:val="CommentText"/>
@@ -2087,32 +2137,32 @@
           <w:lang w:val="en-US"/>
         </w:rPr>
         <w:t>Josephine</w:t>
-      </w:r>
-    </w:p>
-  </w:comment>
-  <w:comment w:id="2" w:author="MARVIN" w:date="2024-06-24T15:28:00Z" w:initials="M">
-    <w:p>
-      <w:pPr>
-        <w:pStyle w:val="CommentText"/>
-        <w:rPr>
-          <w:lang w:val="en-US"/>
-        </w:rPr>
-      </w:pPr>
-      <w:r>
-        <w:rPr>
-          <w:rStyle w:val="CommentReference"/>
-        </w:rPr>
-        <w:annotationRef/>
-      </w:r>
-      <w:r>
-        <w:rPr>
-          <w:lang w:val="en-US"/>
-        </w:rPr>
-        <w:t>Andrew</w:t>
       </w:r>
     </w:p>
   </w:comment>
   <w:comment w:id="3" w:author="MARVIN" w:date="2024-06-24T15:28:00Z" w:initials="M">
+    <w:p>
+      <w:pPr>
+        <w:pStyle w:val="CommentText"/>
+        <w:rPr>
+          <w:lang w:val="en-US"/>
+        </w:rPr>
+      </w:pPr>
+      <w:r>
+        <w:rPr>
+          <w:rStyle w:val="CommentReference"/>
+        </w:rPr>
+        <w:annotationRef/>
+      </w:r>
+      <w:r>
+        <w:rPr>
+          <w:lang w:val="en-US"/>
+        </w:rPr>
+        <w:t>Andrew</w:t>
+      </w:r>
+    </w:p>
+  </w:comment>
+  <w:comment w:id="4" w:author="MARVIN" w:date="2024-06-24T15:28:00Z" w:initials="M">
     <w:p>
       <w:pPr>
         <w:pStyle w:val="CommentText"/>
@@ -3966,6 +4016,29 @@
       <w:szCs w:val="18"/>
     </w:rPr>
   </w:style>
+  <w:style w:type="character" w:styleId="Hyperlink">
+    <w:name w:val="Hyperlink"/>
+    <w:basedOn w:val="DefaultParagraphFont"/>
+    <w:uiPriority w:val="99"/>
+    <w:unhideWhenUsed/>
+    <w:rsid w:val="007B48E7"/>
+    <w:rPr>
+      <w:color w:val="0563C1" w:themeColor="hyperlink"/>
+      <w:u w:val="single"/>
+    </w:rPr>
+  </w:style>
+  <w:style w:type="character" w:styleId="UnresolvedMention">
+    <w:name w:val="Unresolved Mention"/>
+    <w:basedOn w:val="DefaultParagraphFont"/>
+    <w:uiPriority w:val="99"/>
+    <w:semiHidden/>
+    <w:unhideWhenUsed/>
+    <w:rsid w:val="007B48E7"/>
+    <w:rPr>
+      <w:color w:val="605E5C"/>
+      <w:shd w:val="clear" w:color="auto" w:fill="E1DFDD"/>
+    </w:rPr>
+  </w:style>
 </w:styles>
 </file>
 
@@ -4269,7 +4342,7 @@
 </file>
 
 <file path=customXml/itemProps1.xml><?xml version="1.0" encoding="utf-8"?>
-<ds:datastoreItem xmlns:ds="http://schemas.openxmlformats.org/officeDocument/2006/customXml" ds:itemID="{502FFC07-3B9C-4722-B1E3-976DD153B2EA}">
+<ds:datastoreItem xmlns:ds="http://schemas.openxmlformats.org/officeDocument/2006/customXml" ds:itemID="{C44E2B4E-1814-467B-8624-A50E9D8D792F}">
   <ds:schemaRefs>
     <ds:schemaRef ds:uri="http://schemas.openxmlformats.org/officeDocument/2006/bibliography"/>
   </ds:schemaRefs>

</xml_diff>